<commit_message>
perbaiki typo sama ganti beberapa kata
</commit_message>
<xml_diff>
--- a/Bab 2.docx
+++ b/Bab 2.docx
@@ -17,23 +17,7 @@
           <w:rFonts w:ascii="Times New Roman" w:hAnsi="Times New Roman" w:cs="Times New Roman"/>
           <w:b/>
         </w:rPr>
-        <w:t xml:space="preserve">Bab </w:t>
-      </w:r>
-      <w:proofErr w:type="gramStart"/>
-      <w:r>
-        <w:rPr>
-          <w:rFonts w:ascii="Times New Roman" w:hAnsi="Times New Roman" w:cs="Times New Roman"/>
-          <w:b/>
-        </w:rPr>
-        <w:t>2 :</w:t>
-      </w:r>
-      <w:proofErr w:type="gramEnd"/>
-      <w:r>
-        <w:rPr>
-          <w:rFonts w:ascii="Times New Roman" w:hAnsi="Times New Roman" w:cs="Times New Roman"/>
-          <w:b/>
-        </w:rPr>
-        <w:t xml:space="preserve"> Tinjauan Pustaka</w:t>
+        <w:t>Bab 2 : Tinjauan Pustaka</w:t>
       </w:r>
     </w:p>
     <w:p>
@@ -166,21 +150,7 @@
         <w:rPr>
           <w:rFonts w:ascii="Times New Roman" w:hAnsi="Times New Roman" w:cs="Times New Roman"/>
         </w:rPr>
-        <w:t xml:space="preserve">Berdasarkan pendapat para ahli yang dikemukakan di atas dapat disimpulkan bahawa sistem adalah suatu aturan yang digunakan untuk mengumpulkan atau mengelompokan elemen-elemen yang saling berhubungan satu </w:t>
-      </w:r>
-      <w:proofErr w:type="gramStart"/>
-      <w:r>
-        <w:rPr>
-          <w:rFonts w:ascii="Times New Roman" w:hAnsi="Times New Roman" w:cs="Times New Roman"/>
-        </w:rPr>
-        <w:t>sama</w:t>
-      </w:r>
-      <w:proofErr w:type="gramEnd"/>
-      <w:r>
-        <w:rPr>
-          <w:rFonts w:ascii="Times New Roman" w:hAnsi="Times New Roman" w:cs="Times New Roman"/>
-        </w:rPr>
-        <w:t xml:space="preserve"> lain sehingga terjadi proses input dan output guna mencapai tujuan utama.</w:t>
+        <w:t>Berdasarkan pendapat para ahli yang dikemukakan di atas dapat disimpulkan bahawa sistem adalah suatu aturan yang digunakan untuk mengumpulkan atau mengelompokan elemen-elemen yang saling berhubungan satu sama lain sehingga terjadi proses input dan output guna mencapai tujuan utama.</w:t>
       </w:r>
     </w:p>
     <w:p>
@@ -249,16 +219,8 @@
         <w:rPr>
           <w:rFonts w:ascii="Times New Roman" w:hAnsi="Times New Roman" w:cs="Times New Roman"/>
         </w:rPr>
-        <w:t xml:space="preserve">ristik sebagai </w:t>
-      </w:r>
-      <w:proofErr w:type="gramStart"/>
-      <w:r>
-        <w:rPr>
-          <w:rFonts w:ascii="Times New Roman" w:hAnsi="Times New Roman" w:cs="Times New Roman"/>
-        </w:rPr>
-        <w:t>berikut :</w:t>
-      </w:r>
-      <w:proofErr w:type="gramEnd"/>
+        <w:t>ristik sebagai berikut :</w:t>
+      </w:r>
     </w:p>
     <w:p>
       <w:pPr>
@@ -302,21 +264,7 @@
         <w:rPr>
           <w:rFonts w:ascii="Times New Roman" w:hAnsi="Times New Roman" w:cs="Times New Roman"/>
         </w:rPr>
-        <w:t xml:space="preserve">yang artinya saling bekerja </w:t>
-      </w:r>
-      <w:proofErr w:type="gramStart"/>
-      <w:r>
-        <w:rPr>
-          <w:rFonts w:ascii="Times New Roman" w:hAnsi="Times New Roman" w:cs="Times New Roman"/>
-        </w:rPr>
-        <w:t>sama</w:t>
-      </w:r>
-      <w:proofErr w:type="gramEnd"/>
-      <w:r>
-        <w:rPr>
-          <w:rFonts w:ascii="Times New Roman" w:hAnsi="Times New Roman" w:cs="Times New Roman"/>
-        </w:rPr>
-        <w:t xml:space="preserve"> dalam membentuk suatu kesatuan. Komponen sistem tersebut dapat berupa suatu bentuk subsistem.</w:t>
+        <w:t>yang artinya saling bekerja sama dalam membentuk suatu kesatuan. Komponen sistem tersebut dapat berupa suatu bentuk subsistem.</w:t>
       </w:r>
     </w:p>
     <w:p>
@@ -338,7 +286,19 @@
           <w:rFonts w:ascii="Times New Roman" w:hAnsi="Times New Roman" w:cs="Times New Roman"/>
         </w:rPr>
         <w:lastRenderedPageBreak/>
-        <w:t>Suatu sistem mempunyai batas sistem (boundary).batasan sistem membatasi antara sistem yang satu denganyang lainnya atau sistem dengan lingkungan luarnya.</w:t>
+        <w:t>Suatu sistem mempunyai batas sistem (boundary).batasan sistem membatasi antara sistem yang satu dengan</w:t>
+      </w:r>
+      <w:r>
+        <w:rPr>
+          <w:rFonts w:ascii="Times New Roman" w:hAnsi="Times New Roman" w:cs="Times New Roman"/>
+        </w:rPr>
+        <w:t xml:space="preserve"> </w:t>
+      </w:r>
+      <w:r>
+        <w:rPr>
+          <w:rFonts w:ascii="Times New Roman" w:hAnsi="Times New Roman" w:cs="Times New Roman"/>
+        </w:rPr>
+        <w:t>yang lainnya atau sistem dengan lingkungan luarnya.</w:t>
       </w:r>
     </w:p>
     <w:p>
@@ -401,21 +361,19 @@
         <w:rPr>
           <w:rFonts w:ascii="Times New Roman" w:hAnsi="Times New Roman" w:cs="Times New Roman"/>
         </w:rPr>
-        <w:t xml:space="preserve">Suatu sistem mempunyai tujuan (goal).Suatu sistem pasti mempunyai tujuan (goals) atau sasaran sistem (objective). Sebuah sistem dikatakan berhasil apabila mengenai sasaran atau tujuannya, jika suatu sistem tidak mempunyai tujuan maka operasi sistem tidak </w:t>
-      </w:r>
-      <w:proofErr w:type="gramStart"/>
-      <w:r>
-        <w:rPr>
-          <w:rFonts w:ascii="Times New Roman" w:hAnsi="Times New Roman" w:cs="Times New Roman"/>
-        </w:rPr>
-        <w:t>akan</w:t>
-      </w:r>
-      <w:proofErr w:type="gramEnd"/>
-      <w:r>
-        <w:rPr>
-          <w:rFonts w:ascii="Times New Roman" w:hAnsi="Times New Roman" w:cs="Times New Roman"/>
-        </w:rPr>
-        <w:t xml:space="preserve"> ada gunanya.</w:t>
+        <w:t>Suatu sistem mempunyai tujuan (goal).Suatu sistem pasti mempunyai tujuan</w:t>
+      </w:r>
+      <w:r>
+        <w:rPr>
+          <w:rFonts w:ascii="Times New Roman" w:hAnsi="Times New Roman" w:cs="Times New Roman"/>
+        </w:rPr>
+        <w:t xml:space="preserve"> (goal</w:t>
+      </w:r>
+      <w:r>
+        <w:rPr>
+          <w:rFonts w:ascii="Times New Roman" w:hAnsi="Times New Roman" w:cs="Times New Roman"/>
+        </w:rPr>
+        <w:t>) atau sasaran sistem (objective). Sebuah sistem dikatakan berhasil apabila mengenai sasaran atau tujuannya, jika suatu sistem tidak mempunyai tujuan maka operasi sistem tidak akan ada gunanya.</w:t>
       </w:r>
     </w:p>
     <w:p>
@@ -574,7 +532,19 @@
         <w:rPr>
           <w:rFonts w:ascii="Times New Roman" w:hAnsi="Times New Roman" w:cs="Times New Roman"/>
         </w:rPr>
-        <w:t>Sistem abstrak adalah sistem yang berupa pemikiran atau ide-ide yang tidak tempak secara fisik, misalnya sistem teknologi yaitu sistem yang berupa pemikiran-pemikiran hubungan antara manusia dengan Tuhan. Si</w:t>
+        <w:t>Sistem abstrak adalah sistem yang berupa pemi</w:t>
+      </w:r>
+      <w:r>
+        <w:rPr>
+          <w:rFonts w:ascii="Times New Roman" w:hAnsi="Times New Roman" w:cs="Times New Roman"/>
+        </w:rPr>
+        <w:t>kiran atau ide-ide yang tidak ta</w:t>
+      </w:r>
+      <w:r>
+        <w:rPr>
+          <w:rFonts w:ascii="Times New Roman" w:hAnsi="Times New Roman" w:cs="Times New Roman"/>
+        </w:rPr>
+        <w:t>mpak secara fisik, misalnya sistem teknologi yaitu sistem yang berupa pemikiran-pemikiran hubungan antara manusia dengan Tuhan. Si</w:t>
       </w:r>
       <w:r>
         <w:rPr>
@@ -693,21 +663,43 @@
         <w:rPr>
           <w:rFonts w:ascii="Times New Roman" w:hAnsi="Times New Roman" w:cs="Times New Roman"/>
         </w:rPr>
-        <w:t xml:space="preserve">Sistem tertentu adalah sistem yang tingkah lakunya dapat ditentukan/diperkirakan sebelumnya. Sedangkan sistem tidak tentu sistem tingkahlakunya tidak dapat ditentukan sebelumnya. Sistem aplikasi komputer merupakan contoh sistem yang tingkah lakunya dapat ditentukan sebelumnya. Program aplikasi yang dirancang dan dikembangkan oleh manusia dengan menggunakan prosedur yang jelas, terstruktur dan </w:t>
-      </w:r>
-      <w:proofErr w:type="gramStart"/>
-      <w:r>
-        <w:rPr>
-          <w:rFonts w:ascii="Times New Roman" w:hAnsi="Times New Roman" w:cs="Times New Roman"/>
-        </w:rPr>
-        <w:t>baku</w:t>
-      </w:r>
-      <w:proofErr w:type="gramEnd"/>
-      <w:r>
-        <w:rPr>
-          <w:rFonts w:ascii="Times New Roman" w:hAnsi="Times New Roman" w:cs="Times New Roman"/>
-        </w:rPr>
-        <w:t>.</w:t>
+        <w:t>Sistem tertentu adalah sistem yang tingkah lakunya dapat ditentukan/diperkirakan sebelumnya. Sedangkan sistem tidak tentu</w:t>
+      </w:r>
+      <w:r>
+        <w:rPr>
+          <w:rFonts w:ascii="Times New Roman" w:hAnsi="Times New Roman" w:cs="Times New Roman"/>
+        </w:rPr>
+        <w:t xml:space="preserve"> adalah</w:t>
+      </w:r>
+      <w:r>
+        <w:rPr>
+          <w:rFonts w:ascii="Times New Roman" w:hAnsi="Times New Roman" w:cs="Times New Roman"/>
+        </w:rPr>
+        <w:t xml:space="preserve"> sistem </w:t>
+      </w:r>
+      <w:r>
+        <w:rPr>
+          <w:rFonts w:ascii="Times New Roman" w:hAnsi="Times New Roman" w:cs="Times New Roman"/>
+        </w:rPr>
+        <w:t xml:space="preserve">yang </w:t>
+      </w:r>
+      <w:r>
+        <w:rPr>
+          <w:rFonts w:ascii="Times New Roman" w:hAnsi="Times New Roman" w:cs="Times New Roman"/>
+        </w:rPr>
+        <w:t>tingkah</w:t>
+      </w:r>
+      <w:r>
+        <w:rPr>
+          <w:rFonts w:ascii="Times New Roman" w:hAnsi="Times New Roman" w:cs="Times New Roman"/>
+        </w:rPr>
+        <w:t xml:space="preserve"> </w:t>
+      </w:r>
+      <w:r>
+        <w:rPr>
+          <w:rFonts w:ascii="Times New Roman" w:hAnsi="Times New Roman" w:cs="Times New Roman"/>
+        </w:rPr>
+        <w:t>lakunya tidak dapat ditentukan sebelumnya. Sistem aplikasi komputer merupakan contoh sistem yang tingkah lakunya dapat ditentukan sebelumnya. Program aplikasi yang dirancang dan dikembangkan oleh manusia dengan menggunakan prosedur yang jelas, terstruktur dan baku.</w:t>
       </w:r>
     </w:p>
     <w:p>
@@ -740,7 +732,31 @@
         <w:rPr>
           <w:rFonts w:ascii="Times New Roman" w:hAnsi="Times New Roman" w:cs="Times New Roman"/>
         </w:rPr>
-        <w:t>system) Sistem tertutup merupakan sistem yang tingkah lakunya tidak dipengaruhi oleh lingkungan luarnya. Sebaliknya, sistem terbuka mempunyai prilaku yang dipengaruhi oleh lingkungannya. Sistem aplikasi komputer merupakan sistem relative tertutup, karena tingkahlaku sistem aplikasi komputer tidak dipengaruhi oleh kondisi yang terjadi diluar sistem.</w:t>
+        <w:t>system) Sistem tertutup merupakan sistem yang tingkah lakunya tidak dipengaruhi oleh lingkungan luarnya. Sebaliknya, sistem terbuka mempunyai prilaku yang dipengaruhi oleh lingkungannya. Sistem aplikasi ko</w:t>
+      </w:r>
+      <w:r>
+        <w:rPr>
+          <w:rFonts w:ascii="Times New Roman" w:hAnsi="Times New Roman" w:cs="Times New Roman"/>
+        </w:rPr>
+        <w:t>mputer merupakan sistem relatif</w:t>
+      </w:r>
+      <w:r>
+        <w:rPr>
+          <w:rFonts w:ascii="Times New Roman" w:hAnsi="Times New Roman" w:cs="Times New Roman"/>
+        </w:rPr>
+        <w:t xml:space="preserve"> tertutup, karena tingkah</w:t>
+      </w:r>
+      <w:r>
+        <w:rPr>
+          <w:rFonts w:ascii="Times New Roman" w:hAnsi="Times New Roman" w:cs="Times New Roman"/>
+        </w:rPr>
+        <w:t xml:space="preserve"> </w:t>
+      </w:r>
+      <w:r>
+        <w:rPr>
+          <w:rFonts w:ascii="Times New Roman" w:hAnsi="Times New Roman" w:cs="Times New Roman"/>
+        </w:rPr>
+        <w:t>laku sistem aplikasi komputer tidak dipengaruhi oleh kondisi yang terjadi diluar sistem.</w:t>
       </w:r>
     </w:p>
     <w:p>
@@ -824,7 +840,19 @@
         <w:rPr>
           <w:rFonts w:ascii="Times New Roman" w:hAnsi="Times New Roman" w:cs="Times New Roman"/>
         </w:rPr>
-        <w:t xml:space="preserve">definisikan sebagai penguraian suatu sistem informasi yang utuh kedalam bagian-bagian komponennya termasuk untuk mengindentifikasikan dan mengevaluasi permasalahan-permasalahan, kesempatan-kesempatan dan hambatan-hambatan yang </w:t>
+        <w:t>definisikan sebagai penguraian suatu sistem informasi yang utuh kedalam bagian-bagian k</w:t>
+      </w:r>
+      <w:r>
+        <w:rPr>
+          <w:rFonts w:ascii="Times New Roman" w:hAnsi="Times New Roman" w:cs="Times New Roman"/>
+        </w:rPr>
+        <w:t>omponennya termasuk untuk mengi</w:t>
+      </w:r>
+      <w:r>
+        <w:rPr>
+          <w:rFonts w:ascii="Times New Roman" w:hAnsi="Times New Roman" w:cs="Times New Roman"/>
+        </w:rPr>
+        <w:t xml:space="preserve">dentifikasikan dan mengevaluasi permasalahan-permasalahan, kesempatan-kesempatan dan hambatan-hambatan yang </w:t>
       </w:r>
       <w:r>
         <w:rPr>
@@ -871,21 +899,19 @@
         <w:rPr>
           <w:rFonts w:ascii="Times New Roman" w:hAnsi="Times New Roman" w:cs="Times New Roman"/>
         </w:rPr>
-        <w:t>Analisa sistem adalah teori sistem umum yang sebagai sebuah landasan konseptual yang mempunyai tujuan untuk memperbaiki berbagai fungsi didalam sistem yang sedang berjalan agar menjadi lebih efisien, mengubah sasaran sistem yang sedang berjalan</w:t>
-      </w:r>
-      <w:proofErr w:type="gramStart"/>
-      <w:r>
-        <w:rPr>
-          <w:rFonts w:ascii="Times New Roman" w:hAnsi="Times New Roman" w:cs="Times New Roman"/>
-        </w:rPr>
-        <w:t>,merancang</w:t>
-      </w:r>
-      <w:proofErr w:type="gramEnd"/>
-      <w:r>
-        <w:rPr>
-          <w:rFonts w:ascii="Times New Roman" w:hAnsi="Times New Roman" w:cs="Times New Roman"/>
-        </w:rPr>
-        <w:t>/mennganti output yang s</w:t>
+        <w:t>Analisa sistem adalah teori sistem umum yang sebagai sebuah landasan konseptual yang mempunyai tujuan untuk memperbaiki berbagai fungsi didalam sistem yang sedang berjalan agar menjadi lebih efisien, mengubah sasaran sistem yan</w:t>
+      </w:r>
+      <w:r>
+        <w:rPr>
+          <w:rFonts w:ascii="Times New Roman" w:hAnsi="Times New Roman" w:cs="Times New Roman"/>
+        </w:rPr>
+        <w:t>g sedang berjalan,merancang/meng</w:t>
+      </w:r>
+      <w:r>
+        <w:rPr>
+          <w:rFonts w:ascii="Times New Roman" w:hAnsi="Times New Roman" w:cs="Times New Roman"/>
+        </w:rPr>
+        <w:t>ganti output yang s</w:t>
       </w:r>
       <w:r>
         <w:rPr>
@@ -897,7 +923,19 @@
         <w:rPr>
           <w:rFonts w:ascii="Times New Roman" w:hAnsi="Times New Roman" w:cs="Times New Roman"/>
         </w:rPr>
-        <w:t>dang digunakan, untuk mencapai tujuan yang sama dengan seperangkat input yang lain (bisa jadi lebih sederhana dan lebih interatif) atau melakukan beberapa perba</w:t>
+        <w:t>dang digunakan, untuk mencapai tujuan yang sama dengan seperangkat input yang lain (bisa jadi lebih sederhana dan lebih intera</w:t>
+      </w:r>
+      <w:r>
+        <w:rPr>
+          <w:rFonts w:ascii="Times New Roman" w:hAnsi="Times New Roman" w:cs="Times New Roman"/>
+        </w:rPr>
+        <w:t>k</w:t>
+      </w:r>
+      <w:r>
+        <w:rPr>
+          <w:rFonts w:ascii="Times New Roman" w:hAnsi="Times New Roman" w:cs="Times New Roman"/>
+        </w:rPr>
+        <w:t>tif) atau melakukan beberapa perba</w:t>
       </w:r>
       <w:r>
         <w:rPr>
@@ -995,7 +1033,21 @@
           <w:rFonts w:ascii="Times New Roman" w:hAnsi="Times New Roman" w:cs="Times New Roman"/>
           <w:b/>
         </w:rPr>
-        <w:t>ahapan Analis Sistem</w:t>
+        <w:t>ahapan Analis</w:t>
+      </w:r>
+      <w:r>
+        <w:rPr>
+          <w:rFonts w:ascii="Times New Roman" w:hAnsi="Times New Roman" w:cs="Times New Roman"/>
+          <w:b/>
+        </w:rPr>
+        <w:t>is</w:t>
+      </w:r>
+      <w:r>
+        <w:rPr>
+          <w:rFonts w:ascii="Times New Roman" w:hAnsi="Times New Roman" w:cs="Times New Roman"/>
+          <w:b/>
+        </w:rPr>
+        <w:t xml:space="preserve"> Sistem</w:t>
       </w:r>
     </w:p>
     <w:p>
@@ -1012,7 +1064,19 @@
         <w:rPr>
           <w:rFonts w:ascii="Times New Roman" w:hAnsi="Times New Roman" w:cs="Times New Roman"/>
         </w:rPr>
-        <w:t>Tahapan analis sistem merupakan tahapan yang sangat kritis dan sangat penting, karena kesal</w:t>
+        <w:t>Tahapan analis</w:t>
+      </w:r>
+      <w:r>
+        <w:rPr>
+          <w:rFonts w:ascii="Times New Roman" w:hAnsi="Times New Roman" w:cs="Times New Roman"/>
+        </w:rPr>
+        <w:t>is</w:t>
+      </w:r>
+      <w:r>
+        <w:rPr>
+          <w:rFonts w:ascii="Times New Roman" w:hAnsi="Times New Roman" w:cs="Times New Roman"/>
+        </w:rPr>
+        <w:t xml:space="preserve"> sistem merupakan tahapan yang sangat kritis dan sangat penting, karena kesal</w:t>
       </w:r>
       <w:r>
         <w:rPr>
@@ -1024,16 +1088,8 @@
         <w:rPr>
           <w:rFonts w:ascii="Times New Roman" w:hAnsi="Times New Roman" w:cs="Times New Roman"/>
         </w:rPr>
-        <w:t xml:space="preserve">han dalam tahapan ini </w:t>
-      </w:r>
-      <w:proofErr w:type="gramStart"/>
-      <w:r>
-        <w:rPr>
-          <w:rFonts w:ascii="Times New Roman" w:hAnsi="Times New Roman" w:cs="Times New Roman"/>
-        </w:rPr>
-        <w:t>akan</w:t>
-      </w:r>
-      <w:proofErr w:type="gramEnd"/>
+        <w:t>han dalam tahapan ini akan</w:t>
+      </w:r>
       <w:r>
         <w:rPr>
           <w:rFonts w:ascii="Times New Roman" w:hAnsi="Times New Roman" w:cs="Times New Roman"/>
@@ -1068,41 +1124,25 @@
         <w:rPr>
           <w:rFonts w:ascii="Times New Roman" w:hAnsi="Times New Roman" w:cs="Times New Roman"/>
         </w:rPr>
-        <w:t xml:space="preserve">stem informasi yang </w:t>
-      </w:r>
-      <w:proofErr w:type="gramStart"/>
-      <w:r>
-        <w:rPr>
-          <w:rFonts w:ascii="Times New Roman" w:hAnsi="Times New Roman" w:cs="Times New Roman"/>
-        </w:rPr>
-        <w:t>akan</w:t>
-      </w:r>
-      <w:proofErr w:type="gramEnd"/>
-      <w:r>
-        <w:rPr>
-          <w:rFonts w:ascii="Times New Roman" w:hAnsi="Times New Roman" w:cs="Times New Roman"/>
-        </w:rPr>
-        <w:t xml:space="preserve"> di</w:t>
-      </w:r>
-      <w:r>
-        <w:rPr>
-          <w:rFonts w:ascii="Times New Roman" w:hAnsi="Times New Roman" w:cs="Times New Roman"/>
-        </w:rPr>
-        <w:t xml:space="preserve">buat. Tetapi tahap ini </w:t>
-      </w:r>
-      <w:proofErr w:type="gramStart"/>
-      <w:r>
-        <w:rPr>
-          <w:rFonts w:ascii="Times New Roman" w:hAnsi="Times New Roman" w:cs="Times New Roman"/>
-        </w:rPr>
-        <w:t>akan</w:t>
-      </w:r>
-      <w:proofErr w:type="gramEnd"/>
-      <w:r>
-        <w:rPr>
-          <w:rFonts w:ascii="Times New Roman" w:hAnsi="Times New Roman" w:cs="Times New Roman"/>
-        </w:rPr>
-        <w:t xml:space="preserve"> menjadi tahap yang paling sulit jika client tidak bias mengidentifkasi kebutuhanya atau tertutup terhadap pihak luar yang ingin mengetahui detai-detail proses bi</w:t>
+        <w:t>stem informasi yang akan di</w:t>
+      </w:r>
+      <w:r>
+        <w:rPr>
+          <w:rFonts w:ascii="Times New Roman" w:hAnsi="Times New Roman" w:cs="Times New Roman"/>
+        </w:rPr>
+        <w:t>buat. Tetapi tahap ini akan menjadi tahap yang paling sulit jika client tidak bias mengidentifkasi kebutuhanya atau tertutup terhadap pihak luar yang ingin mengetahui detai</w:t>
+      </w:r>
+      <w:r>
+        <w:rPr>
+          <w:rFonts w:ascii="Times New Roman" w:hAnsi="Times New Roman" w:cs="Times New Roman"/>
+        </w:rPr>
+        <w:t>l</w:t>
+      </w:r>
+      <w:r>
+        <w:rPr>
+          <w:rFonts w:ascii="Times New Roman" w:hAnsi="Times New Roman" w:cs="Times New Roman"/>
+        </w:rPr>
+        <w:t>-detail proses bi</w:t>
       </w:r>
       <w:r>
         <w:rPr>
@@ -1209,7 +1249,19 @@
         <w:rPr>
           <w:rFonts w:ascii="Times New Roman" w:hAnsi="Times New Roman" w:cs="Times New Roman"/>
         </w:rPr>
-        <w:t>Understand, yaitu memhami kerja dari sistem yang ada.</w:t>
+        <w:t>Understand, yaitu mem</w:t>
+      </w:r>
+      <w:r>
+        <w:rPr>
+          <w:rFonts w:ascii="Times New Roman" w:hAnsi="Times New Roman" w:cs="Times New Roman"/>
+        </w:rPr>
+        <w:t>a</w:t>
+      </w:r>
+      <w:r>
+        <w:rPr>
+          <w:rFonts w:ascii="Times New Roman" w:hAnsi="Times New Roman" w:cs="Times New Roman"/>
+        </w:rPr>
+        <w:t>hami kerja dari sistem yang ada.</w:t>
       </w:r>
     </w:p>
     <w:p>
@@ -1303,7 +1355,25 @@
         <w:rPr>
           <w:rFonts w:ascii="Times New Roman" w:hAnsi="Times New Roman" w:cs="Times New Roman"/>
         </w:rPr>
-        <w:t>s aistem adalh sebagai berikut:</w:t>
+        <w:t>s s</w:t>
+      </w:r>
+      <w:r>
+        <w:rPr>
+          <w:rFonts w:ascii="Times New Roman" w:hAnsi="Times New Roman" w:cs="Times New Roman"/>
+        </w:rPr>
+        <w:t>istem adal</w:t>
+      </w:r>
+      <w:r>
+        <w:rPr>
+          <w:rFonts w:ascii="Times New Roman" w:hAnsi="Times New Roman" w:cs="Times New Roman"/>
+        </w:rPr>
+        <w:t>a</w:t>
+      </w:r>
+      <w:r>
+        <w:rPr>
+          <w:rFonts w:ascii="Times New Roman" w:hAnsi="Times New Roman" w:cs="Times New Roman"/>
+        </w:rPr>
+        <w:t>h sebagai berikut:</w:t>
       </w:r>
     </w:p>
     <w:p>
@@ -1657,7 +1727,19 @@
         <w:rPr>
           <w:rFonts w:ascii="Times New Roman" w:hAnsi="Times New Roman" w:cs="Times New Roman"/>
         </w:rPr>
-        <w:t>Desain sistem harus berguna, mudah dipahami dan digunakan, data harus mudah ditangkap, metode harusmudah diterapkan, informasi mudah dihasilkan dan mudah pula dipahami.</w:t>
+        <w:t>Desain sistem harus berguna, mudah dipahami dan digunakan, data harus mudah ditangkap, metode harus</w:t>
+      </w:r>
+      <w:r>
+        <w:rPr>
+          <w:rFonts w:ascii="Times New Roman" w:hAnsi="Times New Roman" w:cs="Times New Roman"/>
+        </w:rPr>
+        <w:t xml:space="preserve"> </w:t>
+      </w:r>
+      <w:r>
+        <w:rPr>
+          <w:rFonts w:ascii="Times New Roman" w:hAnsi="Times New Roman" w:cs="Times New Roman"/>
+        </w:rPr>
+        <w:t>mudah diterapkan, informasi mudah dihasilkan dan mudah pula dipahami.</w:t>
       </w:r>
     </w:p>
     <w:p>
@@ -1798,7 +1880,19 @@
         <w:rPr>
           <w:rFonts w:ascii="Times New Roman" w:hAnsi="Times New Roman" w:cs="Times New Roman"/>
         </w:rPr>
-        <w:t>Sumber informasi adalah data. Data merupakan bentuk jamak dari bentuk tunggal data atau item. Menurut</w:t>
+        <w:t>Sumber informasi adalah data. Data merupakan bentuk jamak da</w:t>
+      </w:r>
+      <w:r>
+        <w:rPr>
+          <w:rFonts w:ascii="Times New Roman" w:hAnsi="Times New Roman" w:cs="Times New Roman"/>
+        </w:rPr>
+        <w:t>ri bentuk tunggal datum</w:t>
+      </w:r>
+      <w:r>
+        <w:rPr>
+          <w:rFonts w:ascii="Times New Roman" w:hAnsi="Times New Roman" w:cs="Times New Roman"/>
+        </w:rPr>
+        <w:t>. Menurut</w:t>
       </w:r>
       <w:r>
         <w:rPr>
@@ -1912,21 +2006,19 @@
         <w:rPr>
           <w:rFonts w:ascii="Times New Roman" w:hAnsi="Times New Roman" w:cs="Times New Roman"/>
         </w:rPr>
-        <w:t xml:space="preserve">Teks, adalah sederetan huruf, angka, dan simbol-simbol yang kombinasinya tidak tergantung pada masingmasing item secara individual misalnya, artikel </w:t>
-      </w:r>
-      <w:proofErr w:type="gramStart"/>
-      <w:r>
-        <w:rPr>
-          <w:rFonts w:ascii="Times New Roman" w:hAnsi="Times New Roman" w:cs="Times New Roman"/>
-        </w:rPr>
-        <w:t>koran</w:t>
-      </w:r>
-      <w:proofErr w:type="gramEnd"/>
-      <w:r>
-        <w:rPr>
-          <w:rFonts w:ascii="Times New Roman" w:hAnsi="Times New Roman" w:cs="Times New Roman"/>
-        </w:rPr>
-        <w:t>, majalah dan lain-lain.</w:t>
+        <w:t>Teks, adalah sederetan huruf, angka, dan simbol-simbol yang kombinasinya tidak tergantung pada masing</w:t>
+      </w:r>
+      <w:r>
+        <w:rPr>
+          <w:rFonts w:ascii="Times New Roman" w:hAnsi="Times New Roman" w:cs="Times New Roman"/>
+        </w:rPr>
+        <w:t>-</w:t>
+      </w:r>
+      <w:r>
+        <w:rPr>
+          <w:rFonts w:ascii="Times New Roman" w:hAnsi="Times New Roman" w:cs="Times New Roman"/>
+        </w:rPr>
+        <w:t>masing item secara individual misalnya, artikel koran, majalah dan lain-lain.</w:t>
       </w:r>
     </w:p>
     <w:p>
@@ -1948,7 +2040,19 @@
           <w:rFonts w:ascii="Times New Roman" w:hAnsi="Times New Roman" w:cs="Times New Roman"/>
         </w:rPr>
         <w:lastRenderedPageBreak/>
-        <w:t>Data yang terformat, adalah data dengan suatu format tertentu, misalnya data yang menyatakan tanggal ataujam, dan nilai mata uang.</w:t>
+        <w:t>Data yang terformat, adalah data dengan suatu format tertentu, misalnya data yang menyatakan tanggal atau</w:t>
+      </w:r>
+      <w:r>
+        <w:rPr>
+          <w:rFonts w:ascii="Times New Roman" w:hAnsi="Times New Roman" w:cs="Times New Roman"/>
+        </w:rPr>
+        <w:t xml:space="preserve"> </w:t>
+      </w:r>
+      <w:r>
+        <w:rPr>
+          <w:rFonts w:ascii="Times New Roman" w:hAnsi="Times New Roman" w:cs="Times New Roman"/>
+        </w:rPr>
+        <w:t>jam, dan nilai mata uang.</w:t>
       </w:r>
     </w:p>
     <w:p>
@@ -1969,7 +2073,19 @@
         <w:rPr>
           <w:rFonts w:ascii="Times New Roman" w:hAnsi="Times New Roman" w:cs="Times New Roman"/>
         </w:rPr>
-        <w:t>Citra (image), adalah data dalam bentuk gambar, citra dapat berupa, grafik, foto, hasil ronsten, dan tanda tangan.</w:t>
+        <w:t>Citra (image), adalah data dalam bentuk gambar, citra dapat b</w:t>
+      </w:r>
+      <w:r>
+        <w:rPr>
+          <w:rFonts w:ascii="Times New Roman" w:hAnsi="Times New Roman" w:cs="Times New Roman"/>
+        </w:rPr>
+        <w:t>erupa, grafik, foto, hasil rontg</w:t>
+      </w:r>
+      <w:r>
+        <w:rPr>
+          <w:rFonts w:ascii="Times New Roman" w:hAnsi="Times New Roman" w:cs="Times New Roman"/>
+        </w:rPr>
+        <w:t>en, dan tanda tangan.</w:t>
       </w:r>
     </w:p>
     <w:p>
@@ -1990,7 +2106,19 @@
         <w:rPr>
           <w:rFonts w:ascii="Times New Roman" w:hAnsi="Times New Roman" w:cs="Times New Roman"/>
         </w:rPr>
-        <w:t>Audio, adalah data dalam bentuk suara misalnya, instrumen musik, suara orang, suara binatang, detakjantung, dan lain-lain.</w:t>
+        <w:t>Audio, adalah data dalam bentuk suara misalnya, instrumen musik, suara orang, suara binatang, detak</w:t>
+      </w:r>
+      <w:r>
+        <w:rPr>
+          <w:rFonts w:ascii="Times New Roman" w:hAnsi="Times New Roman" w:cs="Times New Roman"/>
+        </w:rPr>
+        <w:t xml:space="preserve"> </w:t>
+      </w:r>
+      <w:r>
+        <w:rPr>
+          <w:rFonts w:ascii="Times New Roman" w:hAnsi="Times New Roman" w:cs="Times New Roman"/>
+        </w:rPr>
+        <w:t>jantung, dan lain-lain.</w:t>
       </w:r>
     </w:p>
     <w:p>
@@ -2011,7 +2139,19 @@
         <w:rPr>
           <w:rFonts w:ascii="Times New Roman" w:hAnsi="Times New Roman" w:cs="Times New Roman"/>
         </w:rPr>
-        <w:t>Video, adalah data dalam bentuk gambar yang bergerak dan dilengkapi dengan suara misalnya, suatukejadian dan aktivitas-aktivitas dalam bentuk film.</w:t>
+        <w:t>Video, adalah data dalam bentuk gambar yang bergerak dan dilengkapi dengan suara misalnya, suatu</w:t>
+      </w:r>
+      <w:r>
+        <w:rPr>
+          <w:rFonts w:ascii="Times New Roman" w:hAnsi="Times New Roman" w:cs="Times New Roman"/>
+        </w:rPr>
+        <w:t xml:space="preserve"> </w:t>
+      </w:r>
+      <w:r>
+        <w:rPr>
+          <w:rFonts w:ascii="Times New Roman" w:hAnsi="Times New Roman" w:cs="Times New Roman"/>
+        </w:rPr>
+        <w:t>kejadian dan aktivitas-aktivitas dalam bentuk film.</w:t>
       </w:r>
     </w:p>
     <w:p>
@@ -2119,21 +2259,7 @@
         <w:rPr>
           <w:rFonts w:ascii="Times New Roman" w:hAnsi="Times New Roman" w:cs="Times New Roman"/>
         </w:rPr>
-        <w:t xml:space="preserve">rmasi adalah kumpulan fakta (data) yang diorganisasikan dengan </w:t>
-      </w:r>
-      <w:proofErr w:type="gramStart"/>
-      <w:r>
-        <w:rPr>
-          <w:rFonts w:ascii="Times New Roman" w:hAnsi="Times New Roman" w:cs="Times New Roman"/>
-        </w:rPr>
-        <w:t>cara</w:t>
-      </w:r>
-      <w:proofErr w:type="gramEnd"/>
-      <w:r>
-        <w:rPr>
-          <w:rFonts w:ascii="Times New Roman" w:hAnsi="Times New Roman" w:cs="Times New Roman"/>
-        </w:rPr>
-        <w:t xml:space="preserve"> tertentu sehingga mereka mempunyai arti bagi si penerima.</w:t>
+        <w:t>rmasi adalah kumpulan fakta (data) yang diorganisasikan dengan cara tertentu sehingga mereka mempunyai arti bagi si penerima.</w:t>
       </w:r>
     </w:p>
     <w:p>
@@ -2161,49 +2287,55 @@
         <w:rPr>
           <w:rFonts w:ascii="Times New Roman" w:hAnsi="Times New Roman" w:cs="Times New Roman"/>
         </w:rPr>
-        <w:t xml:space="preserve">Tanpa suatu informasi, suatu sistem tidak </w:t>
-      </w:r>
-      <w:proofErr w:type="gramStart"/>
-      <w:r>
-        <w:rPr>
-          <w:rFonts w:ascii="Times New Roman" w:hAnsi="Times New Roman" w:cs="Times New Roman"/>
-        </w:rPr>
-        <w:t>akan</w:t>
-      </w:r>
-      <w:proofErr w:type="gramEnd"/>
-      <w:r>
-        <w:rPr>
-          <w:rFonts w:ascii="Times New Roman" w:hAnsi="Times New Roman" w:cs="Times New Roman"/>
-        </w:rPr>
-        <w:t xml:space="preserve"> berjalan dengan lancar dan akhirnya bisa mati. Apabila kita masukan nama-nama konsumen dengan saldo bank, jumlah gaji dengan jumlah jam kerja, kita </w:t>
-      </w:r>
-      <w:proofErr w:type="gramStart"/>
-      <w:r>
-        <w:rPr>
-          <w:rFonts w:ascii="Times New Roman" w:hAnsi="Times New Roman" w:cs="Times New Roman"/>
-        </w:rPr>
-        <w:t>akan</w:t>
-      </w:r>
-      <w:proofErr w:type="gramEnd"/>
-      <w:r>
-        <w:rPr>
-          <w:rFonts w:ascii="Times New Roman" w:hAnsi="Times New Roman" w:cs="Times New Roman"/>
-        </w:rPr>
-        <w:t xml:space="preserve"> mendapatkan informasi yang berguna. Dengan kata lain</w:t>
-      </w:r>
-      <w:proofErr w:type="gramStart"/>
-      <w:r>
-        <w:rPr>
-          <w:rFonts w:ascii="Times New Roman" w:hAnsi="Times New Roman" w:cs="Times New Roman"/>
-        </w:rPr>
-        <w:t>,inforamasi</w:t>
-      </w:r>
-      <w:proofErr w:type="gramEnd"/>
-      <w:r>
-        <w:rPr>
-          <w:rFonts w:ascii="Times New Roman" w:hAnsi="Times New Roman" w:cs="Times New Roman"/>
-        </w:rPr>
-        <w:t xml:space="preserve"> dating dari kata yang proses.</w:t>
+        <w:t>Tanpa suatu informasi, suatu sistem tidak akan berjalan dengan lancar dan akhirnya bisa mati. Apabila kita masuk</w:t>
+      </w:r>
+      <w:r>
+        <w:rPr>
+          <w:rFonts w:ascii="Times New Roman" w:hAnsi="Times New Roman" w:cs="Times New Roman"/>
+        </w:rPr>
+        <w:t>k</w:t>
+      </w:r>
+      <w:r>
+        <w:rPr>
+          <w:rFonts w:ascii="Times New Roman" w:hAnsi="Times New Roman" w:cs="Times New Roman"/>
+        </w:rPr>
+        <w:t xml:space="preserve">an nama-nama konsumen dengan saldo bank, jumlah gaji dengan jumlah jam kerja, kita akan mendapatkan informasi yang berguna. </w:t>
+      </w:r>
+      <w:r>
+        <w:rPr>
+          <w:rFonts w:ascii="Times New Roman" w:hAnsi="Times New Roman" w:cs="Times New Roman"/>
+        </w:rPr>
+        <w:t>Dengan kata lain,infor</w:t>
+      </w:r>
+      <w:r>
+        <w:rPr>
+          <w:rFonts w:ascii="Times New Roman" w:hAnsi="Times New Roman" w:cs="Times New Roman"/>
+        </w:rPr>
+        <w:t>masi data</w:t>
+      </w:r>
+      <w:r>
+        <w:rPr>
+          <w:rFonts w:ascii="Times New Roman" w:hAnsi="Times New Roman" w:cs="Times New Roman"/>
+        </w:rPr>
+        <w:t>ng dari d</w:t>
+      </w:r>
+      <w:r>
+        <w:rPr>
+          <w:rFonts w:ascii="Times New Roman" w:hAnsi="Times New Roman" w:cs="Times New Roman"/>
+        </w:rPr>
+        <w:t xml:space="preserve">ata yang </w:t>
+      </w:r>
+      <w:r>
+        <w:rPr>
+          <w:rFonts w:ascii="Times New Roman" w:hAnsi="Times New Roman" w:cs="Times New Roman"/>
+        </w:rPr>
+        <w:t>di</w:t>
+      </w:r>
+      <w:r>
+        <w:rPr>
+          <w:rFonts w:ascii="Times New Roman" w:hAnsi="Times New Roman" w:cs="Times New Roman"/>
+        </w:rPr>
+        <w:t>proses.</w:t>
       </w:r>
     </w:p>
     <w:p>
@@ -2348,21 +2480,7 @@
         <w:rPr>
           <w:rFonts w:ascii="Times New Roman" w:hAnsi="Times New Roman" w:cs="Times New Roman"/>
         </w:rPr>
-        <w:t xml:space="preserve">Informasi yang datang pada si penerima tidak boleh terlambat. Informasi yang sudah usung tidak </w:t>
-      </w:r>
-      <w:proofErr w:type="gramStart"/>
-      <w:r>
-        <w:rPr>
-          <w:rFonts w:ascii="Times New Roman" w:hAnsi="Times New Roman" w:cs="Times New Roman"/>
-        </w:rPr>
-        <w:t>akan</w:t>
-      </w:r>
-      <w:proofErr w:type="gramEnd"/>
-      <w:r>
-        <w:rPr>
-          <w:rFonts w:ascii="Times New Roman" w:hAnsi="Times New Roman" w:cs="Times New Roman"/>
-        </w:rPr>
-        <w:t xml:space="preserve"> mempunyai nilai lagi karena informasi merupakan suatu landasan dalam pengambilan keputusan. Bila pengambilan keputusan terlambat maka dapat berakibat fatal bagi organisasi.</w:t>
+        <w:t>Informasi yang datang pada si penerima tidak boleh terlambat. Informasi yang sudah usung tidak akan mempunyai nilai lagi karena informasi merupakan suatu landasan dalam pengambilan keputusan. Bila pengambilan keputusan terlambat maka dapat berakibat fatal bagi organisasi.</w:t>
       </w:r>
     </w:p>
     <w:p>
@@ -2529,27 +2647,37 @@
         <w:rPr>
           <w:rFonts w:ascii="Times New Roman" w:hAnsi="Times New Roman" w:cs="Times New Roman"/>
         </w:rPr>
-        <w:t>Suatu informasi dikatakan bernilai bila manfaatnya lebih efektif dibandingkan dengan biaya untuk mendapatkannya dan sebagian besar informasi tidak dapat tepat ditaksir keuntungannya dengan satuan nilai uang, tetapi dapat ditaksir nilai efektivita</w:t>
-      </w:r>
-      <w:r>
-        <w:rPr>
-          <w:rFonts w:ascii="Times New Roman" w:hAnsi="Times New Roman" w:cs="Times New Roman"/>
-        </w:rPr>
-        <w:t>snya</w:t>
-      </w:r>
-      <w:proofErr w:type="gramStart"/>
-      <w:r>
-        <w:rPr>
-          <w:rFonts w:ascii="Times New Roman" w:hAnsi="Times New Roman" w:cs="Times New Roman"/>
-        </w:rPr>
-        <w:t>.(</w:t>
-      </w:r>
-      <w:proofErr w:type="gramEnd"/>
-      <w:r>
-        <w:rPr>
-          <w:rFonts w:ascii="Times New Roman" w:hAnsi="Times New Roman" w:cs="Times New Roman"/>
-        </w:rPr>
-        <w:t>Mulyanto,</w:t>
+        <w:t xml:space="preserve">Suatu informasi dikatakan bernilai bila manfaatnya lebih efektif dibandingkan dengan biaya untuk mendapatkannya dan sebagian besar informasi tidak dapat </w:t>
+      </w:r>
+      <w:r>
+        <w:rPr>
+          <w:rFonts w:ascii="Times New Roman" w:hAnsi="Times New Roman" w:cs="Times New Roman"/>
+        </w:rPr>
+        <w:t xml:space="preserve">dengan </w:t>
+      </w:r>
+      <w:r>
+        <w:rPr>
+          <w:rFonts w:ascii="Times New Roman" w:hAnsi="Times New Roman" w:cs="Times New Roman"/>
+        </w:rPr>
+        <w:t>tep</w:t>
+      </w:r>
+      <w:r>
+        <w:rPr>
+          <w:rFonts w:ascii="Times New Roman" w:hAnsi="Times New Roman" w:cs="Times New Roman"/>
+        </w:rPr>
+        <w:t>at ditaksir keuntungannya menggunakan</w:t>
+      </w:r>
+      <w:r>
+        <w:rPr>
+          <w:rFonts w:ascii="Times New Roman" w:hAnsi="Times New Roman" w:cs="Times New Roman"/>
+        </w:rPr>
+        <w:t xml:space="preserve"> satuan nilai uang, tetapi dapat ditaksir nilai efektivita</w:t>
+      </w:r>
+      <w:r>
+        <w:rPr>
+          <w:rFonts w:ascii="Times New Roman" w:hAnsi="Times New Roman" w:cs="Times New Roman"/>
+        </w:rPr>
+        <w:t>snya.(Mulyanto,</w:t>
       </w:r>
       <w:r>
         <w:rPr>
@@ -2753,21 +2881,19 @@
         <w:rPr>
           <w:rFonts w:ascii="Times New Roman" w:hAnsi="Times New Roman" w:cs="Times New Roman"/>
         </w:rPr>
-        <w:t xml:space="preserve">Sebagai suatu sistem, ke enam komponen ini harus ada bersama </w:t>
-      </w:r>
-      <w:proofErr w:type="gramStart"/>
-      <w:r>
-        <w:rPr>
-          <w:rFonts w:ascii="Times New Roman" w:hAnsi="Times New Roman" w:cs="Times New Roman"/>
-        </w:rPr>
-        <w:t>sama</w:t>
-      </w:r>
-      <w:proofErr w:type="gramEnd"/>
-      <w:r>
-        <w:rPr>
-          <w:rFonts w:ascii="Times New Roman" w:hAnsi="Times New Roman" w:cs="Times New Roman"/>
-        </w:rPr>
-        <w:t xml:space="preserve"> dan membentuk satu kesatuan. Jika satu atau lebih komponen tersebut tidak ada, maka sistem informasi tidak dapat melaksanakan fungsinya.</w:t>
+        <w:t>Sebagai suatu sistem, keenam komponen ini harus ada bersama</w:t>
+      </w:r>
+      <w:r>
+        <w:rPr>
+          <w:rFonts w:ascii="Times New Roman" w:hAnsi="Times New Roman" w:cs="Times New Roman"/>
+        </w:rPr>
+        <w:t>-</w:t>
+      </w:r>
+      <w:r>
+        <w:rPr>
+          <w:rFonts w:ascii="Times New Roman" w:hAnsi="Times New Roman" w:cs="Times New Roman"/>
+        </w:rPr>
+        <w:t>sama dan membentuk satu kesatuan. Jika satu atau lebih komponen tersebut tidak ada, maka sistem informasi tidak dapat melaksanakan fungsinya.</w:t>
       </w:r>
     </w:p>
     <w:p>
@@ -2887,21 +3013,7 @@
         <w:rPr>
           <w:rFonts w:ascii="Times New Roman" w:hAnsi="Times New Roman" w:cs="Times New Roman"/>
         </w:rPr>
-        <w:t xml:space="preserve">Berikut adalah penjelasan dari Gambar 2.2. </w:t>
-      </w:r>
-      <w:proofErr w:type="gramStart"/>
-      <w:r>
-        <w:rPr>
-          <w:rFonts w:ascii="Times New Roman" w:hAnsi="Times New Roman" w:cs="Times New Roman"/>
-        </w:rPr>
-        <w:t>komponen</w:t>
-      </w:r>
-      <w:proofErr w:type="gramEnd"/>
-      <w:r>
-        <w:rPr>
-          <w:rFonts w:ascii="Times New Roman" w:hAnsi="Times New Roman" w:cs="Times New Roman"/>
-        </w:rPr>
-        <w:t xml:space="preserve"> sistem informasi,diantaranya yaitu :</w:t>
+        <w:t>Berikut adalah penjelasan dari Gambar 2.2. komponen sistem informasi,diantaranya yaitu :</w:t>
       </w:r>
     </w:p>
     <w:p>
@@ -2950,7 +3062,19 @@
         <w:rPr>
           <w:rFonts w:ascii="Times New Roman" w:hAnsi="Times New Roman" w:cs="Times New Roman"/>
         </w:rPr>
-        <w:t>Input merupakan data yang masuk kedalam sistem informasi.</w:t>
+        <w:t>Input merupakan data yang masuk ke</w:t>
+      </w:r>
+      <w:r>
+        <w:rPr>
+          <w:rFonts w:ascii="Times New Roman" w:hAnsi="Times New Roman" w:cs="Times New Roman"/>
+        </w:rPr>
+        <w:t xml:space="preserve"> </w:t>
+      </w:r>
+      <w:r>
+        <w:rPr>
+          <w:rFonts w:ascii="Times New Roman" w:hAnsi="Times New Roman" w:cs="Times New Roman"/>
+        </w:rPr>
+        <w:t>dalam sistem informasi.</w:t>
       </w:r>
       <w:r>
         <w:rPr>
@@ -3039,7 +3163,19 @@
           <w:rFonts w:ascii="Times New Roman" w:hAnsi="Times New Roman" w:cs="Times New Roman"/>
         </w:rPr>
         <w:lastRenderedPageBreak/>
-        <w:t>Produk dari sistem informasi adalah Output berupa informasi yang berguna bagi para pemakainya. Output merupakan komponen yang harus ada di sistem informasi.</w:t>
+        <w:t>Produ</w:t>
+      </w:r>
+      <w:r>
+        <w:rPr>
+          <w:rFonts w:ascii="Times New Roman" w:hAnsi="Times New Roman" w:cs="Times New Roman"/>
+        </w:rPr>
+        <w:t>k dari sistem informasi adalah o</w:t>
+      </w:r>
+      <w:r>
+        <w:rPr>
+          <w:rFonts w:ascii="Times New Roman" w:hAnsi="Times New Roman" w:cs="Times New Roman"/>
+        </w:rPr>
+        <w:t>utput berupa informasi yang berguna bagi para pemakainya. Output merupakan komponen yang harus ada di sistem informasi.</w:t>
       </w:r>
     </w:p>
     <w:p>
@@ -3077,21 +3213,7 @@
         <w:rPr>
           <w:rFonts w:ascii="Times New Roman" w:hAnsi="Times New Roman" w:cs="Times New Roman"/>
         </w:rPr>
-        <w:t xml:space="preserve">Teknologi merupakan komponen sistem yang penting di sistem informasi. Tanpa adanya teknologi yang mendukung, maka sistem informasi tidak </w:t>
-      </w:r>
-      <w:proofErr w:type="gramStart"/>
-      <w:r>
-        <w:rPr>
-          <w:rFonts w:ascii="Times New Roman" w:hAnsi="Times New Roman" w:cs="Times New Roman"/>
-        </w:rPr>
-        <w:t>akan</w:t>
-      </w:r>
-      <w:proofErr w:type="gramEnd"/>
-      <w:r>
-        <w:rPr>
-          <w:rFonts w:ascii="Times New Roman" w:hAnsi="Times New Roman" w:cs="Times New Roman"/>
-        </w:rPr>
-        <w:t xml:space="preserve"> dapat menghasilkan informasi tepat pada waktunya</w:t>
+        <w:t>Teknologi merupakan komponen sistem yang penting di sistem informasi. Tanpa adanya teknologi yang mendukung, maka sistem informasi tidak akan dapat menghasilkan informasi tepat pada waktunya</w:t>
       </w:r>
     </w:p>
     <w:p>
@@ -3140,7 +3262,19 @@
         <w:rPr>
           <w:rFonts w:ascii="Times New Roman" w:hAnsi="Times New Roman" w:cs="Times New Roman"/>
         </w:rPr>
-        <w:t>Basis data (database) merupakan kumpulan dari data yang saling berhubungan satu dengan yang lainnya, tersimpan diperangkat keras komputer, dan digunakan perangkat lunak untuk memanipulasinya. Data perlu disimpan didalam basis data untuk keperluan penyediaan informasi</w:t>
+        <w:t>Basis data (database) merupakan kumpulan dari data yang saling berhubungan satu dengan yang lainnya, tersimpan di</w:t>
+      </w:r>
+      <w:r>
+        <w:rPr>
+          <w:rFonts w:ascii="Times New Roman" w:hAnsi="Times New Roman" w:cs="Times New Roman"/>
+        </w:rPr>
+        <w:t xml:space="preserve"> </w:t>
+      </w:r>
+      <w:r>
+        <w:rPr>
+          <w:rFonts w:ascii="Times New Roman" w:hAnsi="Times New Roman" w:cs="Times New Roman"/>
+        </w:rPr>
+        <w:t>perangkat keras komputer, dan digunakan perangkat lunak untuk memanipulasinya. Data perlu disimpan didalam basis data untuk keperluan penyediaan informasi</w:t>
       </w:r>
     </w:p>
     <w:p>
@@ -3184,21 +3318,7 @@
         <w:rPr>
           <w:rFonts w:ascii="Times New Roman" w:hAnsi="Times New Roman" w:cs="Times New Roman"/>
         </w:rPr>
-        <w:t xml:space="preserve">Komponen kontrol merupakan komponen yang penting dan harus </w:t>
-      </w:r>
-      <w:proofErr w:type="gramStart"/>
-      <w:r>
-        <w:rPr>
-          <w:rFonts w:ascii="Times New Roman" w:hAnsi="Times New Roman" w:cs="Times New Roman"/>
-        </w:rPr>
-        <w:t>ada</w:t>
-      </w:r>
-      <w:proofErr w:type="gramEnd"/>
-      <w:r>
-        <w:rPr>
-          <w:rFonts w:ascii="Times New Roman" w:hAnsi="Times New Roman" w:cs="Times New Roman"/>
-        </w:rPr>
-        <w:t xml:space="preserve"> di sistem informasi. Komponen kontrol ini digunakan untuk menjamin bahwa informasi yang dihasilkan oleh sistem informasi merupakan informasi yang kuat</w:t>
+        <w:t>Komponen kontrol merupakan komponen yang penting dan harus ada di sistem informasi. Komponen kontrol ini digunakan untuk menjamin bahwa informasi yang dihasilkan oleh sistem informasi merupakan informasi yang kuat</w:t>
       </w:r>
     </w:p>
     <w:p>
@@ -3287,7 +3407,31 @@
           <w:rFonts w:ascii="Times New Roman" w:hAnsi="Times New Roman" w:cs="Times New Roman"/>
         </w:rPr>
         <w:lastRenderedPageBreak/>
-        <w:t>bagi manajemen, yang diperlukan untuk mempermudah proses pengambilan keputusan dan memungkinkan fungsi-fungsi perencanaan, pengendalian dan operasional organisasi yang bersangkutan dapat dilakukan secara efektif. (Stoner JAF., 1991). Definisi sistem informasi manajemen, istilah yang umum dikenal orang adalah sebuah sistem manusia/mesin yang terpadu (intregeted) untuk menyajikan informasi guna mendukung fungsi operasi, manajemen, dan pengambilan keputusan dalam sebuah organisasi. Sistem ini menggunakan perangkat keras (hardware) dan perangkat lunak (software) komputer, prosedur pedoman, model manajemen dan keputusan, dan sebuah “data base”.</w:t>
+        <w:t>bagi manajemen, yang diperlukan untuk mempermudah proses pengambilan keputusan dan memungkinkan fungsi-fungsi perencanaan, pengendalian dan operasional organisasi yang bersangkutan dapat dilakukan secara efektif. (Stoner JAF., 1991). Definisi sistem informasi manajemen, istilah yang umum dikenal orang adalah sebuah sistem man</w:t>
+      </w:r>
+      <w:r>
+        <w:rPr>
+          <w:rFonts w:ascii="Times New Roman" w:hAnsi="Times New Roman" w:cs="Times New Roman"/>
+        </w:rPr>
+        <w:t>usia/mesin yang terpadu (integra</w:t>
+      </w:r>
+      <w:r>
+        <w:rPr>
+          <w:rFonts w:ascii="Times New Roman" w:hAnsi="Times New Roman" w:cs="Times New Roman"/>
+        </w:rPr>
+        <w:t xml:space="preserve">ted) untuk menyajikan informasi guna mendukung fungsi operasi, manajemen, dan pengambilan keputusan dalam sebuah organisasi. Sistem ini menggunakan perangkat keras (hardware) dan perangkat lunak (software) komputer, prosedur pedoman, model manajemen </w:t>
+      </w:r>
+      <w:r>
+        <w:rPr>
+          <w:rFonts w:ascii="Times New Roman" w:hAnsi="Times New Roman" w:cs="Times New Roman"/>
+        </w:rPr>
+        <w:t>dan keputusan, dan sebuah “data</w:t>
+      </w:r>
+      <w:r>
+        <w:rPr>
+          <w:rFonts w:ascii="Times New Roman" w:hAnsi="Times New Roman" w:cs="Times New Roman"/>
+        </w:rPr>
+        <w:t>base”.</w:t>
       </w:r>
     </w:p>
     <w:p>
@@ -3313,21 +3457,31 @@
         <w:rPr>
           <w:rFonts w:ascii="Times New Roman" w:hAnsi="Times New Roman" w:cs="Times New Roman"/>
         </w:rPr>
-        <w:t xml:space="preserve">Menurut McLeod, sistem informasi manajemen sebagai suatu sistem berbasis komputer yang menyediakan informasi bagi beberapa pemakai dengan kebutuhan yang serupa. Para pemakai membentuk suatu entitas organisasi formal perusahaan atau subunit dibawahnya. Informasi menjelaskan perusahaan mengenai </w:t>
-      </w:r>
-      <w:proofErr w:type="gramStart"/>
-      <w:r>
-        <w:rPr>
-          <w:rFonts w:ascii="Times New Roman" w:hAnsi="Times New Roman" w:cs="Times New Roman"/>
-        </w:rPr>
-        <w:t>apa</w:t>
-      </w:r>
-      <w:proofErr w:type="gramEnd"/>
-      <w:r>
-        <w:rPr>
-          <w:rFonts w:ascii="Times New Roman" w:hAnsi="Times New Roman" w:cs="Times New Roman"/>
-        </w:rPr>
-        <w:t xml:space="preserve"> yang telah terjadi dimasa lalu, apa yang sedang terjadi sekarang dan apa yang mungkin terjadi dimasa datang. Informasi tersedia dalam bentuk laporan periodik, laporan kusus, dan output dari model matematika. Informasi digunakan oleh manajer atau non manajer dalam perusahaan saat mereka membuat keputusan untuk memecahkan masalah. Sehingga dapat disimpulkan bahwa Sistem Informasi Manajemen adalah Sistem informasi yang mampu memberikan informasi yang canggih dan cepat kepada seluruh bagian untuk memanage suatu organisasi agar tetap eksis. Kecenderungan utama dalam sistem informasi adalah ke arah pengembangan kemampuan yang dimaksudkan untuk menampung penyesuaian terhadap perubahan organisasi yang cepat. Oleh sebab itu pimpinan harus membuat keputusan dengan cepat, dan terutama memperpendek waktu antara munculnya masalah manajemen dengan munculnya pemecahan yang memadai.</w:t>
+        <w:t>Menurut McLeod, sistem informasi manajemen sebagai suatu sistem berbasis komputer yang menyediakan informasi bagi beberapa pemakai dengan kebutuhan yang serupa. Para pemakai membentuk suatu entitas organisasi formal perusahaan atau sub</w:t>
+      </w:r>
+      <w:r>
+        <w:rPr>
+          <w:rFonts w:ascii="Times New Roman" w:hAnsi="Times New Roman" w:cs="Times New Roman"/>
+        </w:rPr>
+        <w:t xml:space="preserve"> </w:t>
+      </w:r>
+      <w:r>
+        <w:rPr>
+          <w:rFonts w:ascii="Times New Roman" w:hAnsi="Times New Roman" w:cs="Times New Roman"/>
+        </w:rPr>
+        <w:t>unit dibawahnya. Informasi menjelaskan perusahaan mengenai apa yang telah terjadi dimasa lalu, apa yang sedang terjadi sekarang dan apa yang mungkin terjadi dimasa datang. Informasi tersedia dalam bentuk laporan periodik, laporan k</w:t>
+      </w:r>
+      <w:r>
+        <w:rPr>
+          <w:rFonts w:ascii="Times New Roman" w:hAnsi="Times New Roman" w:cs="Times New Roman"/>
+        </w:rPr>
+        <w:t>h</w:t>
+      </w:r>
+      <w:r>
+        <w:rPr>
+          <w:rFonts w:ascii="Times New Roman" w:hAnsi="Times New Roman" w:cs="Times New Roman"/>
+        </w:rPr>
+        <w:t>usus, dan output dari model matematika. Informasi digunakan oleh manajer atau non manajer dalam perusahaan saat mereka membuat keputusan untuk memecahkan masalah. Sehingga dapat disimpulkan bahwa Sistem Informasi Manajemen adalah Sistem informasi yang mampu memberikan informasi yang canggih dan cepat kepada seluruh bagian untuk memanage suatu organisasi agar tetap eksis. Kecenderungan utama dalam sistem informasi adalah ke arah pengembangan kemampuan yang dimaksudkan untuk menampung penyesuaian terhadap perubahan organisasi yang cepat. Oleh sebab itu pimpinan harus membuat keputusan dengan cepat, dan terutama memperpendek waktu antara munculnya masalah manajemen dengan munculnya pemecahan yang memadai.</w:t>
       </w:r>
     </w:p>
     <w:p>
@@ -3644,21 +3798,7 @@
         <w:rPr>
           <w:rFonts w:ascii="Times New Roman" w:hAnsi="Times New Roman" w:cs="Times New Roman"/>
         </w:rPr>
-        <w:t>SIAP PPDB Real TIme Online, adalah sebuah sistem yang dirancang untuk melakukan otomasi seleksi penerimaan siswa baru (PPDB), mulai dari proses pendaftaran</w:t>
-      </w:r>
-      <w:proofErr w:type="gramStart"/>
-      <w:r>
-        <w:rPr>
-          <w:rFonts w:ascii="Times New Roman" w:hAnsi="Times New Roman" w:cs="Times New Roman"/>
-        </w:rPr>
-        <w:t>,proses</w:t>
-      </w:r>
-      <w:proofErr w:type="gramEnd"/>
-      <w:r>
-        <w:rPr>
-          <w:rFonts w:ascii="Times New Roman" w:hAnsi="Times New Roman" w:cs="Times New Roman"/>
-        </w:rPr>
-        <w:t xml:space="preserve"> seleksi hingga pengumuman hasil seleksi, yang dilakukan secara online dan berbasis waktu nyata (realtime).</w:t>
+        <w:t>SIAP PPDB Real TIme Online, adalah sebuah sistem yang dirancang untuk melakukan otomasi seleksi penerimaan siswa baru (PPDB), mulai dari proses pendaftaran,proses seleksi hingga pengumuman hasil seleksi, yang dilakukan secara online dan berbasis waktu nyata (realtime).</w:t>
       </w:r>
     </w:p>
     <w:p>
@@ -3903,7 +4043,15 @@
         <w:rPr>
           <w:rFonts w:ascii="Times New Roman" w:hAnsi="Times New Roman" w:cs="Times New Roman"/>
         </w:rPr>
-        <w:t>Singergitas data antara Dinas Pendidikan dan sekolah-sekolah dalam penyelenggaran penerimaan siswa baru</w:t>
+        <w:t>Sin</w:t>
+      </w:r>
+      <w:bookmarkStart w:id="0" w:name="_GoBack"/>
+      <w:bookmarkEnd w:id="0"/>
+      <w:r>
+        <w:rPr>
+          <w:rFonts w:ascii="Times New Roman" w:hAnsi="Times New Roman" w:cs="Times New Roman"/>
+        </w:rPr>
+        <w:t>ergitas data antara Dinas Pendidikan dan sekolah-sekolah dalam penyelenggaran penerimaan siswa baru</w:t>
       </w:r>
     </w:p>
     <w:p>
@@ -4091,19 +4239,11 @@
         </w:rPr>
         <w:t xml:space="preserve"> </w:t>
       </w:r>
-      <w:proofErr w:type="gramStart"/>
-      <w:r>
-        <w:rPr>
-          <w:rFonts w:ascii="Times New Roman" w:hAnsi="Times New Roman" w:cs="Times New Roman"/>
-        </w:rPr>
-        <w:t>dinas</w:t>
-      </w:r>
-      <w:proofErr w:type="gramEnd"/>
-      <w:r>
-        <w:rPr>
-          <w:rFonts w:ascii="Times New Roman" w:hAnsi="Times New Roman" w:cs="Times New Roman"/>
-        </w:rPr>
-        <w:t xml:space="preserve"> pendidikan.</w:t>
+      <w:r>
+        <w:rPr>
+          <w:rFonts w:ascii="Times New Roman" w:hAnsi="Times New Roman" w:cs="Times New Roman"/>
+        </w:rPr>
+        <w:t>dinas pendidikan.</w:t>
       </w:r>
     </w:p>
     <w:p>
@@ -4266,15 +4406,7 @@
           <w:rFonts w:ascii="Times New Roman" w:hAnsi="Times New Roman" w:cs="Times New Roman"/>
         </w:rPr>
         <w:lastRenderedPageBreak/>
-        <w:t>Berikut adalah perbedaan an</w:t>
-      </w:r>
-      <w:bookmarkStart w:id="0" w:name="_GoBack"/>
-      <w:bookmarkEnd w:id="0"/>
-      <w:r>
-        <w:rPr>
-          <w:rFonts w:ascii="Times New Roman" w:hAnsi="Times New Roman" w:cs="Times New Roman"/>
-        </w:rPr>
-        <w:t>tara Sistem PPDB Online &amp; Sistem PPDB Manual / Semi-Online :</w:t>
+        <w:t>Berikut adalah perbedaan antara Sistem PPDB Online &amp; Sistem PPDB Manual / Semi-Online :</w:t>
       </w:r>
     </w:p>
     <w:p>
@@ -4457,7 +4589,7 @@
 
 <file path=word/numbering.xml><?xml version="1.0" encoding="utf-8"?>
 <w:numbering xmlns:wpc="http://schemas.microsoft.com/office/word/2010/wordprocessingCanvas" xmlns:mc="http://schemas.openxmlformats.org/markup-compatibility/2006" xmlns:o="urn:schemas-microsoft-com:office:office" xmlns:r="http://schemas.openxmlformats.org/officeDocument/2006/relationships" xmlns:m="http://schemas.openxmlformats.org/officeDocument/2006/math" xmlns:v="urn:schemas-microsoft-com:vml" xmlns:wp14="http://schemas.microsoft.com/office/word/2010/wordprocessingDrawing" xmlns:wp="http://schemas.openxmlformats.org/drawingml/2006/wordprocessingDrawing" xmlns:w10="urn:schemas-microsoft-com:office:word" xmlns:w="http://schemas.openxmlformats.org/wordprocessingml/2006/main" xmlns:w14="http://schemas.microsoft.com/office/word/2010/wordml" xmlns:w15="http://schemas.microsoft.com/office/word/2012/wordml" xmlns:wpg="http://schemas.microsoft.com/office/word/2010/wordprocessingGroup" xmlns:wpi="http://schemas.microsoft.com/office/word/2010/wordprocessingInk" xmlns:wne="http://schemas.microsoft.com/office/word/2006/wordml" xmlns:wps="http://schemas.microsoft.com/office/word/2010/wordprocessingShape" mc:Ignorable="w14 w15 wp14">
-  <w:abstractNum w:abstractNumId="0">
+  <w:abstractNum w:abstractNumId="0" w15:restartNumberingAfterBreak="0">
     <w:nsid w:val="00FA16E7"/>
     <w:multiLevelType w:val="hybridMultilevel"/>
     <w:tmpl w:val="286E5174"/>
@@ -4546,7 +4678,7 @@
       </w:pPr>
     </w:lvl>
   </w:abstractNum>
-  <w:abstractNum w:abstractNumId="1">
+  <w:abstractNum w:abstractNumId="1" w15:restartNumberingAfterBreak="0">
     <w:nsid w:val="0C0D07B5"/>
     <w:multiLevelType w:val="hybridMultilevel"/>
     <w:tmpl w:val="9F70FA86"/>
@@ -4636,7 +4768,7 @@
       </w:pPr>
     </w:lvl>
   </w:abstractNum>
-  <w:abstractNum w:abstractNumId="2">
+  <w:abstractNum w:abstractNumId="2" w15:restartNumberingAfterBreak="0">
     <w:nsid w:val="11D00E19"/>
     <w:multiLevelType w:val="hybridMultilevel"/>
     <w:tmpl w:val="B9767F72"/>
@@ -4749,7 +4881,7 @@
       </w:rPr>
     </w:lvl>
   </w:abstractNum>
-  <w:abstractNum w:abstractNumId="3">
+  <w:abstractNum w:abstractNumId="3" w15:restartNumberingAfterBreak="0">
     <w:nsid w:val="12D05D71"/>
     <w:multiLevelType w:val="hybridMultilevel"/>
     <w:tmpl w:val="29422656"/>
@@ -4839,7 +4971,7 @@
       </w:pPr>
     </w:lvl>
   </w:abstractNum>
-  <w:abstractNum w:abstractNumId="4">
+  <w:abstractNum w:abstractNumId="4" w15:restartNumberingAfterBreak="0">
     <w:nsid w:val="14E83E69"/>
     <w:multiLevelType w:val="hybridMultilevel"/>
     <w:tmpl w:val="6D8AB636"/>
@@ -4929,7 +5061,7 @@
       </w:pPr>
     </w:lvl>
   </w:abstractNum>
-  <w:abstractNum w:abstractNumId="5">
+  <w:abstractNum w:abstractNumId="5" w15:restartNumberingAfterBreak="0">
     <w:nsid w:val="18F23480"/>
     <w:multiLevelType w:val="hybridMultilevel"/>
     <w:tmpl w:val="FCE6C12C"/>
@@ -5018,7 +5150,7 @@
       </w:pPr>
     </w:lvl>
   </w:abstractNum>
-  <w:abstractNum w:abstractNumId="6">
+  <w:abstractNum w:abstractNumId="6" w15:restartNumberingAfterBreak="0">
     <w:nsid w:val="19CB32F1"/>
     <w:multiLevelType w:val="hybridMultilevel"/>
     <w:tmpl w:val="178CA292"/>
@@ -5107,7 +5239,7 @@
       </w:pPr>
     </w:lvl>
   </w:abstractNum>
-  <w:abstractNum w:abstractNumId="7">
+  <w:abstractNum w:abstractNumId="7" w15:restartNumberingAfterBreak="0">
     <w:nsid w:val="1EC223C1"/>
     <w:multiLevelType w:val="hybridMultilevel"/>
     <w:tmpl w:val="34748DE8"/>
@@ -5196,7 +5328,7 @@
       </w:pPr>
     </w:lvl>
   </w:abstractNum>
-  <w:abstractNum w:abstractNumId="8">
+  <w:abstractNum w:abstractNumId="8" w15:restartNumberingAfterBreak="0">
     <w:nsid w:val="21FF6AC3"/>
     <w:multiLevelType w:val="hybridMultilevel"/>
     <w:tmpl w:val="2FBC9552"/>
@@ -5286,7 +5418,7 @@
       </w:pPr>
     </w:lvl>
   </w:abstractNum>
-  <w:abstractNum w:abstractNumId="9">
+  <w:abstractNum w:abstractNumId="9" w15:restartNumberingAfterBreak="0">
     <w:nsid w:val="265A0E91"/>
     <w:multiLevelType w:val="hybridMultilevel"/>
     <w:tmpl w:val="1E621EF2"/>
@@ -5375,7 +5507,7 @@
       </w:pPr>
     </w:lvl>
   </w:abstractNum>
-  <w:abstractNum w:abstractNumId="10">
+  <w:abstractNum w:abstractNumId="10" w15:restartNumberingAfterBreak="0">
     <w:nsid w:val="34456E4C"/>
     <w:multiLevelType w:val="hybridMultilevel"/>
     <w:tmpl w:val="139469BE"/>
@@ -5465,7 +5597,7 @@
       </w:pPr>
     </w:lvl>
   </w:abstractNum>
-  <w:abstractNum w:abstractNumId="11">
+  <w:abstractNum w:abstractNumId="11" w15:restartNumberingAfterBreak="0">
     <w:nsid w:val="3CE7252F"/>
     <w:multiLevelType w:val="hybridMultilevel"/>
     <w:tmpl w:val="8EC81026"/>
@@ -5555,7 +5687,7 @@
       </w:pPr>
     </w:lvl>
   </w:abstractNum>
-  <w:abstractNum w:abstractNumId="12">
+  <w:abstractNum w:abstractNumId="12" w15:restartNumberingAfterBreak="0">
     <w:nsid w:val="3E6D2488"/>
     <w:multiLevelType w:val="hybridMultilevel"/>
     <w:tmpl w:val="780A9972"/>
@@ -5644,7 +5776,7 @@
       </w:pPr>
     </w:lvl>
   </w:abstractNum>
-  <w:abstractNum w:abstractNumId="13">
+  <w:abstractNum w:abstractNumId="13" w15:restartNumberingAfterBreak="0">
     <w:nsid w:val="440D75E2"/>
     <w:multiLevelType w:val="hybridMultilevel"/>
     <w:tmpl w:val="05CEF3AC"/>
@@ -5733,7 +5865,7 @@
       </w:pPr>
     </w:lvl>
   </w:abstractNum>
-  <w:abstractNum w:abstractNumId="14">
+  <w:abstractNum w:abstractNumId="14" w15:restartNumberingAfterBreak="0">
     <w:nsid w:val="4E9317C7"/>
     <w:multiLevelType w:val="hybridMultilevel"/>
     <w:tmpl w:val="4D1A4A0C"/>
@@ -5833,7 +5965,7 @@
       </w:pPr>
     </w:lvl>
   </w:abstractNum>
-  <w:abstractNum w:abstractNumId="15">
+  <w:abstractNum w:abstractNumId="15" w15:restartNumberingAfterBreak="0">
     <w:nsid w:val="5243187C"/>
     <w:multiLevelType w:val="hybridMultilevel"/>
     <w:tmpl w:val="85F8DBA8"/>
@@ -5923,7 +6055,7 @@
       </w:pPr>
     </w:lvl>
   </w:abstractNum>
-  <w:abstractNum w:abstractNumId="16">
+  <w:abstractNum w:abstractNumId="16" w15:restartNumberingAfterBreak="0">
     <w:nsid w:val="52AB2EE5"/>
     <w:multiLevelType w:val="hybridMultilevel"/>
     <w:tmpl w:val="1E2E1A6E"/>
@@ -6012,7 +6144,7 @@
       </w:pPr>
     </w:lvl>
   </w:abstractNum>
-  <w:abstractNum w:abstractNumId="17">
+  <w:abstractNum w:abstractNumId="17" w15:restartNumberingAfterBreak="0">
     <w:nsid w:val="54807381"/>
     <w:multiLevelType w:val="multilevel"/>
     <w:tmpl w:val="65C0D3E2"/>
@@ -6133,7 +6265,7 @@
       </w:rPr>
     </w:lvl>
   </w:abstractNum>
-  <w:abstractNum w:abstractNumId="18">
+  <w:abstractNum w:abstractNumId="18" w15:restartNumberingAfterBreak="0">
     <w:nsid w:val="54BF77D7"/>
     <w:multiLevelType w:val="hybridMultilevel"/>
     <w:tmpl w:val="718A3C1E"/>
@@ -6222,7 +6354,7 @@
       </w:pPr>
     </w:lvl>
   </w:abstractNum>
-  <w:abstractNum w:abstractNumId="19">
+  <w:abstractNum w:abstractNumId="19" w15:restartNumberingAfterBreak="0">
     <w:nsid w:val="6BC371FE"/>
     <w:multiLevelType w:val="hybridMultilevel"/>
     <w:tmpl w:val="4844E9CC"/>
@@ -7086,7 +7218,7 @@
 </file>
 
 <file path=customXml/itemProps1.xml><?xml version="1.0" encoding="utf-8"?>
-<ds:datastoreItem xmlns:ds="http://schemas.openxmlformats.org/officeDocument/2006/customXml" ds:itemID="{27A07AA6-D1EA-42C9-BF8D-5BB26B879FD7}">
+<ds:datastoreItem xmlns:ds="http://schemas.openxmlformats.org/officeDocument/2006/customXml" ds:itemID="{B807B8F9-257A-4009-BB1A-BC9C15081862}">
   <ds:schemaRefs>
     <ds:schemaRef ds:uri="http://schemas.openxmlformats.org/officeDocument/2006/bibliography"/>
   </ds:schemaRefs>

</xml_diff>

<commit_message>
edit bab 2 lebih rapi (font size dkk)
</commit_message>
<xml_diff>
--- a/Bab 2.docx
+++ b/Bab 2.docx
@@ -5,19 +5,45 @@
     <w:p>
       <w:pPr>
         <w:spacing w:after="0" w:line="360" w:lineRule="auto"/>
-        <w:ind w:left="405" w:firstLine="720"/>
-        <w:jc w:val="both"/>
+        <w:ind w:left="403" w:firstLine="720"/>
+        <w:jc w:val="center"/>
         <w:rPr>
           <w:rFonts w:ascii="Times New Roman" w:hAnsi="Times New Roman" w:cs="Times New Roman"/>
           <w:b/>
+          <w:sz w:val="28"/>
+          <w:szCs w:val="28"/>
         </w:rPr>
       </w:pPr>
       <w:r>
         <w:rPr>
           <w:rFonts w:ascii="Times New Roman" w:hAnsi="Times New Roman" w:cs="Times New Roman"/>
           <w:b/>
-        </w:rPr>
-        <w:t>Bab 2 : Tinjauan Pustaka</w:t>
+          <w:sz w:val="28"/>
+          <w:szCs w:val="28"/>
+        </w:rPr>
+        <w:t>Bab 2</w:t>
+      </w:r>
+    </w:p>
+    <w:p>
+      <w:pPr>
+        <w:spacing w:after="0" w:line="360" w:lineRule="auto"/>
+        <w:ind w:left="403" w:firstLine="720"/>
+        <w:jc w:val="center"/>
+        <w:rPr>
+          <w:rFonts w:ascii="Times New Roman" w:hAnsi="Times New Roman" w:cs="Times New Roman"/>
+          <w:b/>
+          <w:sz w:val="28"/>
+          <w:szCs w:val="28"/>
+        </w:rPr>
+      </w:pPr>
+      <w:r>
+        <w:rPr>
+          <w:rFonts w:ascii="Times New Roman" w:hAnsi="Times New Roman" w:cs="Times New Roman"/>
+          <w:b/>
+          <w:sz w:val="28"/>
+          <w:szCs w:val="28"/>
+        </w:rPr>
+        <w:t>TINJAUAN PUSTAKA</w:t>
       </w:r>
     </w:p>
     <w:p>
@@ -32,6 +58,8 @@
         <w:rPr>
           <w:rFonts w:ascii="Times New Roman" w:hAnsi="Times New Roman" w:cs="Times New Roman"/>
           <w:b/>
+          <w:sz w:val="24"/>
+          <w:szCs w:val="24"/>
         </w:rPr>
       </w:pPr>
       <w:r>
@@ -39,12 +67,23 @@
           <w:rFonts w:ascii="Times New Roman" w:hAnsi="Times New Roman" w:cs="Times New Roman"/>
           <w:b/>
         </w:rPr>
-        <w:t xml:space="preserve"> Konsep Dasar Sistem</w:t>
+        <w:t xml:space="preserve"> </w:t>
       </w:r>
       <w:r>
         <w:rPr>
           <w:rFonts w:ascii="Times New Roman" w:hAnsi="Times New Roman" w:cs="Times New Roman"/>
           <w:b/>
+          <w:sz w:val="24"/>
+          <w:szCs w:val="24"/>
+        </w:rPr>
+        <w:t>Konsep Dasar Sistem</w:t>
+      </w:r>
+      <w:r>
+        <w:rPr>
+          <w:rFonts w:ascii="Times New Roman" w:hAnsi="Times New Roman" w:cs="Times New Roman"/>
+          <w:b/>
+          <w:sz w:val="24"/>
+          <w:szCs w:val="24"/>
         </w:rPr>
         <w:t xml:space="preserve"> </w:t>
       </w:r>
@@ -61,12 +100,16 @@
         <w:rPr>
           <w:rFonts w:ascii="Times New Roman" w:hAnsi="Times New Roman" w:cs="Times New Roman"/>
           <w:b/>
+          <w:sz w:val="24"/>
+          <w:szCs w:val="24"/>
         </w:rPr>
       </w:pPr>
       <w:r>
         <w:rPr>
           <w:rFonts w:ascii="Times New Roman" w:hAnsi="Times New Roman" w:cs="Times New Roman"/>
           <w:b/>
+          <w:sz w:val="24"/>
+          <w:szCs w:val="24"/>
         </w:rPr>
         <w:t>Definisi Sistem</w:t>
       </w:r>
@@ -74,29 +117,70 @@
     <w:p>
       <w:pPr>
         <w:spacing w:after="0" w:line="360" w:lineRule="auto"/>
+        <w:ind w:left="2160" w:firstLine="720"/>
+        <w:jc w:val="both"/>
+        <w:rPr>
+          <w:rFonts w:ascii="Times New Roman" w:hAnsi="Times New Roman" w:cs="Times New Roman"/>
+          <w:sz w:val="24"/>
+          <w:szCs w:val="24"/>
+        </w:rPr>
+      </w:pPr>
+      <w:r>
+        <w:rPr>
+          <w:rFonts w:ascii="Times New Roman" w:hAnsi="Times New Roman" w:cs="Times New Roman"/>
+          <w:sz w:val="24"/>
+          <w:szCs w:val="24"/>
+        </w:rPr>
+        <w:t>Menu</w:t>
+      </w:r>
+      <w:r>
+        <w:rPr>
+          <w:rFonts w:ascii="Times New Roman" w:hAnsi="Times New Roman" w:cs="Times New Roman"/>
+          <w:sz w:val="24"/>
+          <w:szCs w:val="24"/>
+        </w:rPr>
+        <w:t xml:space="preserve">rut Mustakini (2009:34), sistem </w:t>
+      </w:r>
+      <w:r>
+        <w:rPr>
+          <w:rFonts w:ascii="Times New Roman" w:hAnsi="Times New Roman" w:cs="Times New Roman"/>
+          <w:sz w:val="24"/>
+          <w:szCs w:val="24"/>
+        </w:rPr>
+        <w:t>(system) dapat didefiniskan dengan pendekatan prosedur dan dengan pendekatan komponen. Dengan pendekatan prosedur, sistem dapat didefinisikan sebagai kumpulan dari prosedur-prosedur yang mempunyai tujuan tertentu. Contoh sistem yang didefinisikan dengan pendekatan ini adalah sistem akuntansi. Sistem ini didefinisikan sebagai kumpulan dari prosedur-prosedur penerimaan kas, pengeluaran kas, penjualan, pembelian dan buku besar.</w:t>
+      </w:r>
+    </w:p>
+    <w:p>
+      <w:pPr>
+        <w:pStyle w:val="ListParagraph"/>
+        <w:spacing w:after="0" w:line="360" w:lineRule="auto"/>
         <w:ind w:left="2160"/>
         <w:jc w:val="both"/>
         <w:rPr>
           <w:rFonts w:ascii="Times New Roman" w:hAnsi="Times New Roman" w:cs="Times New Roman"/>
-        </w:rPr>
-      </w:pPr>
-      <w:r>
-        <w:rPr>
-          <w:rFonts w:ascii="Times New Roman" w:hAnsi="Times New Roman" w:cs="Times New Roman"/>
-        </w:rPr>
-        <w:t>Menu</w:t>
-      </w:r>
-      <w:r>
-        <w:rPr>
-          <w:rFonts w:ascii="Times New Roman" w:hAnsi="Times New Roman" w:cs="Times New Roman"/>
-        </w:rPr>
-        <w:t xml:space="preserve">rut Mustakini (2009:34), sistem </w:t>
-      </w:r>
-      <w:r>
-        <w:rPr>
-          <w:rFonts w:ascii="Times New Roman" w:hAnsi="Times New Roman" w:cs="Times New Roman"/>
-        </w:rPr>
-        <w:t>(system) dapat didefiniskan dengan pendekatan prosedur dan dengan pendekatan komponen. Dengan pendekatan prosedur, sistem dapat didefinisikan sebagai kumpulan dari prosedur-prosedur yang mempunyai tujuan tertentu. Contoh sistem yang didefinisikan dengan pendekatan ini adalah sistem akuntansi. Sistem ini didefinisikan sebagai kumpulan dari prosedur-prosedur penerimaan kas, pengeluaran kas, penjualan, pembelian dan buku besar.</w:t>
+          <w:sz w:val="24"/>
+          <w:szCs w:val="24"/>
+        </w:rPr>
+      </w:pPr>
+    </w:p>
+    <w:p>
+      <w:pPr>
+        <w:spacing w:after="0" w:line="360" w:lineRule="auto"/>
+        <w:ind w:left="2160" w:firstLine="720"/>
+        <w:jc w:val="both"/>
+        <w:rPr>
+          <w:rFonts w:ascii="Times New Roman" w:hAnsi="Times New Roman" w:cs="Times New Roman"/>
+          <w:sz w:val="24"/>
+          <w:szCs w:val="24"/>
+        </w:rPr>
+      </w:pPr>
+      <w:r>
+        <w:rPr>
+          <w:rFonts w:ascii="Times New Roman" w:hAnsi="Times New Roman" w:cs="Times New Roman"/>
+          <w:sz w:val="24"/>
+          <w:szCs w:val="24"/>
+        </w:rPr>
+        <w:t>Menurut Yustini (2012:5), sistem adalah kumpulan elemen yang saling berhubungan dan berinteraksi dalam satu kesatuan untuk menjalankan proses pencapaian suatu tujuan utama.</w:t>
       </w:r>
     </w:p>
     <w:p>
@@ -107,50 +191,49 @@
         <w:jc w:val="both"/>
         <w:rPr>
           <w:rFonts w:ascii="Times New Roman" w:hAnsi="Times New Roman" w:cs="Times New Roman"/>
-        </w:rPr>
-      </w:pPr>
-    </w:p>
-    <w:p>
-      <w:pPr>
-        <w:spacing w:after="0" w:line="360" w:lineRule="auto"/>
-        <w:ind w:left="2160"/>
-        <w:jc w:val="both"/>
-        <w:rPr>
-          <w:rFonts w:ascii="Times New Roman" w:hAnsi="Times New Roman" w:cs="Times New Roman"/>
-        </w:rPr>
-      </w:pPr>
-      <w:r>
-        <w:rPr>
-          <w:rFonts w:ascii="Times New Roman" w:hAnsi="Times New Roman" w:cs="Times New Roman"/>
-        </w:rPr>
-        <w:t>Menurut Yustini (2012:5), sistem adalah kumpulan elemen yang saling berhubungan dan berinteraksi dalam satu kesatuan untuk menjalankan proses pencapaian suatu tujuan utama.</w:t>
-      </w:r>
-    </w:p>
-    <w:p>
-      <w:pPr>
-        <w:pStyle w:val="ListParagraph"/>
-        <w:spacing w:after="0" w:line="360" w:lineRule="auto"/>
-        <w:ind w:left="2160"/>
-        <w:jc w:val="both"/>
-        <w:rPr>
-          <w:rFonts w:ascii="Times New Roman" w:hAnsi="Times New Roman" w:cs="Times New Roman"/>
-        </w:rPr>
-      </w:pPr>
-    </w:p>
-    <w:p>
-      <w:pPr>
-        <w:spacing w:after="0" w:line="360" w:lineRule="auto"/>
-        <w:ind w:left="2160"/>
-        <w:jc w:val="both"/>
-        <w:rPr>
-          <w:rFonts w:ascii="Times New Roman" w:hAnsi="Times New Roman" w:cs="Times New Roman"/>
-        </w:rPr>
-      </w:pPr>
-      <w:r>
-        <w:rPr>
-          <w:rFonts w:ascii="Times New Roman" w:hAnsi="Times New Roman" w:cs="Times New Roman"/>
-        </w:rPr>
-        <w:t>Berdasarkan pendapat para ahli yang dikemukakan di atas dapat disimpulkan bahawa sistem adalah suatu aturan yang digunakan untuk mengumpulkan atau mengelompokan elemen-elemen yang saling berhubungan satu sama lain sehingga terjadi proses input dan output guna mencapai tujuan utama.</w:t>
+          <w:sz w:val="24"/>
+          <w:szCs w:val="24"/>
+        </w:rPr>
+      </w:pPr>
+    </w:p>
+    <w:p>
+      <w:pPr>
+        <w:spacing w:after="0" w:line="360" w:lineRule="auto"/>
+        <w:ind w:left="2160" w:firstLine="720"/>
+        <w:jc w:val="both"/>
+        <w:rPr>
+          <w:rFonts w:ascii="Times New Roman" w:hAnsi="Times New Roman" w:cs="Times New Roman"/>
+          <w:sz w:val="24"/>
+          <w:szCs w:val="24"/>
+        </w:rPr>
+      </w:pPr>
+      <w:bookmarkStart w:id="0" w:name="_GoBack"/>
+      <w:bookmarkEnd w:id="0"/>
+      <w:r>
+        <w:rPr>
+          <w:rFonts w:ascii="Times New Roman" w:hAnsi="Times New Roman" w:cs="Times New Roman"/>
+          <w:sz w:val="24"/>
+          <w:szCs w:val="24"/>
+        </w:rPr>
+        <w:t xml:space="preserve">Berdasarkan pendapat para ahli yang dikemukakan di atas dapat disimpulkan bahawa sistem adalah suatu aturan yang digunakan untuk mengumpulkan atau mengelompokan elemen-elemen yang saling berhubungan satu </w:t>
+      </w:r>
+      <w:proofErr w:type="gramStart"/>
+      <w:r>
+        <w:rPr>
+          <w:rFonts w:ascii="Times New Roman" w:hAnsi="Times New Roman" w:cs="Times New Roman"/>
+          <w:sz w:val="24"/>
+          <w:szCs w:val="24"/>
+        </w:rPr>
+        <w:t>sama</w:t>
+      </w:r>
+      <w:proofErr w:type="gramEnd"/>
+      <w:r>
+        <w:rPr>
+          <w:rFonts w:ascii="Times New Roman" w:hAnsi="Times New Roman" w:cs="Times New Roman"/>
+          <w:sz w:val="24"/>
+          <w:szCs w:val="24"/>
+        </w:rPr>
+        <w:t xml:space="preserve"> lain sehingga terjadi proses input dan output guna mencapai tujuan utama.</w:t>
       </w:r>
     </w:p>
     <w:p>
@@ -219,8 +302,16 @@
         <w:rPr>
           <w:rFonts w:ascii="Times New Roman" w:hAnsi="Times New Roman" w:cs="Times New Roman"/>
         </w:rPr>
-        <w:t>ristik sebagai berikut :</w:t>
-      </w:r>
+        <w:t xml:space="preserve">ristik sebagai </w:t>
+      </w:r>
+      <w:proofErr w:type="gramStart"/>
+      <w:r>
+        <w:rPr>
+          <w:rFonts w:ascii="Times New Roman" w:hAnsi="Times New Roman" w:cs="Times New Roman"/>
+        </w:rPr>
+        <w:t>berikut :</w:t>
+      </w:r>
+      <w:proofErr w:type="gramEnd"/>
     </w:p>
     <w:p>
       <w:pPr>
@@ -240,6 +331,7 @@
         <w:rPr>
           <w:rFonts w:ascii="Times New Roman" w:hAnsi="Times New Roman" w:cs="Times New Roman"/>
         </w:rPr>
+        <w:lastRenderedPageBreak/>
         <w:t>Suatu sistem mempunyai komponen-komponen sistem (components) atau subsistem-subsistem.</w:t>
       </w:r>
       <w:r>
@@ -264,7 +356,21 @@
         <w:rPr>
           <w:rFonts w:ascii="Times New Roman" w:hAnsi="Times New Roman" w:cs="Times New Roman"/>
         </w:rPr>
-        <w:t>yang artinya saling bekerja sama dalam membentuk suatu kesatuan. Komponen sistem tersebut dapat berupa suatu bentuk subsistem.</w:t>
+        <w:t xml:space="preserve">yang artinya saling bekerja </w:t>
+      </w:r>
+      <w:proofErr w:type="gramStart"/>
+      <w:r>
+        <w:rPr>
+          <w:rFonts w:ascii="Times New Roman" w:hAnsi="Times New Roman" w:cs="Times New Roman"/>
+        </w:rPr>
+        <w:t>sama</w:t>
+      </w:r>
+      <w:proofErr w:type="gramEnd"/>
+      <w:r>
+        <w:rPr>
+          <w:rFonts w:ascii="Times New Roman" w:hAnsi="Times New Roman" w:cs="Times New Roman"/>
+        </w:rPr>
+        <w:t xml:space="preserve"> dalam membentuk suatu kesatuan. Komponen sistem tersebut dapat berupa suatu bentuk subsistem.</w:t>
       </w:r>
     </w:p>
     <w:p>
@@ -285,7 +391,6 @@
         <w:rPr>
           <w:rFonts w:ascii="Times New Roman" w:hAnsi="Times New Roman" w:cs="Times New Roman"/>
         </w:rPr>
-        <w:lastRenderedPageBreak/>
         <w:t>Suatu sistem mempunyai batas sistem (boundary).batasan sistem membatasi antara sistem yang satu dengan</w:t>
       </w:r>
       <w:r>
@@ -373,7 +478,21 @@
         <w:rPr>
           <w:rFonts w:ascii="Times New Roman" w:hAnsi="Times New Roman" w:cs="Times New Roman"/>
         </w:rPr>
-        <w:t>) atau sasaran sistem (objective). Sebuah sistem dikatakan berhasil apabila mengenai sasaran atau tujuannya, jika suatu sistem tidak mempunyai tujuan maka operasi sistem tidak akan ada gunanya.</w:t>
+        <w:t xml:space="preserve">) atau sasaran sistem (objective). Sebuah sistem dikatakan berhasil apabila mengenai sasaran atau tujuannya, jika suatu sistem tidak mempunyai tujuan maka operasi sistem tidak </w:t>
+      </w:r>
+      <w:proofErr w:type="gramStart"/>
+      <w:r>
+        <w:rPr>
+          <w:rFonts w:ascii="Times New Roman" w:hAnsi="Times New Roman" w:cs="Times New Roman"/>
+        </w:rPr>
+        <w:t>akan</w:t>
+      </w:r>
+      <w:proofErr w:type="gramEnd"/>
+      <w:r>
+        <w:rPr>
+          <w:rFonts w:ascii="Times New Roman" w:hAnsi="Times New Roman" w:cs="Times New Roman"/>
+        </w:rPr>
+        <w:t xml:space="preserve"> ada gunanya.</w:t>
       </w:r>
     </w:p>
     <w:p>
@@ -544,7 +663,14 @@
         <w:rPr>
           <w:rFonts w:ascii="Times New Roman" w:hAnsi="Times New Roman" w:cs="Times New Roman"/>
         </w:rPr>
-        <w:t>mpak secara fisik, misalnya sistem teknologi yaitu sistem yang berupa pemikiran-pemikiran hubungan antara manusia dengan Tuhan. Si</w:t>
+        <w:t xml:space="preserve">mpak secara fisik, misalnya sistem teknologi yaitu sistem yang </w:t>
+      </w:r>
+      <w:r>
+        <w:rPr>
+          <w:rFonts w:ascii="Times New Roman" w:hAnsi="Times New Roman" w:cs="Times New Roman"/>
+        </w:rPr>
+        <w:lastRenderedPageBreak/>
+        <w:t>berupa pemikiran-pemikiran hubungan antara manusia dengan Tuhan. Si</w:t>
       </w:r>
       <w:r>
         <w:rPr>
@@ -600,7 +726,6 @@
         <w:rPr>
           <w:rFonts w:ascii="Times New Roman" w:hAnsi="Times New Roman" w:cs="Times New Roman"/>
         </w:rPr>
-        <w:lastRenderedPageBreak/>
         <w:t>Sistem alami adalah sistem yang keberadaannya terjadi secara alami/natural tanpa campuran tangan manusia. Sedangkan sistem buatan manusia adalah sebagai hasil kerja manusia. Contoh sistem alamiah adalah sistem tata surya yang terdiri dari atas sekumpulan planet, gugus bintang dan lainnya. Contoh sistem abstrak dapat berupa sistem komponen yang ada sebagai hasil karya teknologi yang dikembangkan manusia.</w:t>
       </w:r>
     </w:p>
@@ -699,7 +824,21 @@
         <w:rPr>
           <w:rFonts w:ascii="Times New Roman" w:hAnsi="Times New Roman" w:cs="Times New Roman"/>
         </w:rPr>
-        <w:t>lakunya tidak dapat ditentukan sebelumnya. Sistem aplikasi komputer merupakan contoh sistem yang tingkah lakunya dapat ditentukan sebelumnya. Program aplikasi yang dirancang dan dikembangkan oleh manusia dengan menggunakan prosedur yang jelas, terstruktur dan baku.</w:t>
+        <w:t xml:space="preserve">lakunya tidak dapat ditentukan sebelumnya. Sistem aplikasi komputer merupakan contoh sistem yang tingkah lakunya dapat ditentukan sebelumnya. Program aplikasi yang dirancang dan dikembangkan oleh manusia dengan menggunakan prosedur yang jelas, terstruktur dan </w:t>
+      </w:r>
+      <w:proofErr w:type="gramStart"/>
+      <w:r>
+        <w:rPr>
+          <w:rFonts w:ascii="Times New Roman" w:hAnsi="Times New Roman" w:cs="Times New Roman"/>
+        </w:rPr>
+        <w:t>baku</w:t>
+      </w:r>
+      <w:proofErr w:type="gramEnd"/>
+      <w:r>
+        <w:rPr>
+          <w:rFonts w:ascii="Times New Roman" w:hAnsi="Times New Roman" w:cs="Times New Roman"/>
+        </w:rPr>
+        <w:t>.</w:t>
       </w:r>
     </w:p>
     <w:p>
@@ -834,6 +973,7 @@
         <w:rPr>
           <w:rFonts w:ascii="Times New Roman" w:hAnsi="Times New Roman" w:cs="Times New Roman"/>
         </w:rPr>
+        <w:lastRenderedPageBreak/>
         <w:t>Analisa sistem dapat di</w:t>
       </w:r>
       <w:r>
@@ -852,14 +992,7 @@
         <w:rPr>
           <w:rFonts w:ascii="Times New Roman" w:hAnsi="Times New Roman" w:cs="Times New Roman"/>
         </w:rPr>
-        <w:t xml:space="preserve">dentifikasikan dan mengevaluasi permasalahan-permasalahan, kesempatan-kesempatan dan hambatan-hambatan yang </w:t>
-      </w:r>
-      <w:r>
-        <w:rPr>
-          <w:rFonts w:ascii="Times New Roman" w:hAnsi="Times New Roman" w:cs="Times New Roman"/>
-        </w:rPr>
-        <w:lastRenderedPageBreak/>
-        <w:t>terjadi dan kebutuhan-kebutuhan yang di harapkan sehinggga dapat di usulkan perbaikan-perbai</w:t>
+        <w:t>dentifikasikan dan mengevaluasi permasalahan-permasalahan, kesempatan-kesempatan dan hambatan-hambatan yang terjadi dan kebutuhan-kebutuhan yang di harapkan sehinggga dapat di usulkan perbaikan-perbai</w:t>
       </w:r>
       <w:r>
         <w:rPr>
@@ -905,7 +1038,21 @@
         <w:rPr>
           <w:rFonts w:ascii="Times New Roman" w:hAnsi="Times New Roman" w:cs="Times New Roman"/>
         </w:rPr>
-        <w:t>g sedang berjalan,merancang/meng</w:t>
+        <w:t>g sedang berjalan</w:t>
+      </w:r>
+      <w:proofErr w:type="gramStart"/>
+      <w:r>
+        <w:rPr>
+          <w:rFonts w:ascii="Times New Roman" w:hAnsi="Times New Roman" w:cs="Times New Roman"/>
+        </w:rPr>
+        <w:t>,merancang</w:t>
+      </w:r>
+      <w:proofErr w:type="gramEnd"/>
+      <w:r>
+        <w:rPr>
+          <w:rFonts w:ascii="Times New Roman" w:hAnsi="Times New Roman" w:cs="Times New Roman"/>
+        </w:rPr>
+        <w:t>/meng</w:t>
       </w:r>
       <w:r>
         <w:rPr>
@@ -1088,8 +1235,16 @@
         <w:rPr>
           <w:rFonts w:ascii="Times New Roman" w:hAnsi="Times New Roman" w:cs="Times New Roman"/>
         </w:rPr>
-        <w:t>han dalam tahapan ini akan</w:t>
-      </w:r>
+        <w:t xml:space="preserve">han dalam tahapan ini </w:t>
+      </w:r>
+      <w:proofErr w:type="gramStart"/>
+      <w:r>
+        <w:rPr>
+          <w:rFonts w:ascii="Times New Roman" w:hAnsi="Times New Roman" w:cs="Times New Roman"/>
+        </w:rPr>
+        <w:t>akan</w:t>
+      </w:r>
+      <w:proofErr w:type="gramEnd"/>
       <w:r>
         <w:rPr>
           <w:rFonts w:ascii="Times New Roman" w:hAnsi="Times New Roman" w:cs="Times New Roman"/>
@@ -1124,13 +1279,48 @@
         <w:rPr>
           <w:rFonts w:ascii="Times New Roman" w:hAnsi="Times New Roman" w:cs="Times New Roman"/>
         </w:rPr>
-        <w:t>stem informasi yang akan di</w:t>
-      </w:r>
-      <w:r>
-        <w:rPr>
-          <w:rFonts w:ascii="Times New Roman" w:hAnsi="Times New Roman" w:cs="Times New Roman"/>
-        </w:rPr>
-        <w:t>buat. Tetapi tahap ini akan menjadi tahap yang paling sulit jika client tidak bias mengidentifkasi kebutuhanya atau tertutup terhadap pihak luar yang ingin mengetahui detai</w:t>
+        <w:t xml:space="preserve">stem informasi yang </w:t>
+      </w:r>
+      <w:proofErr w:type="gramStart"/>
+      <w:r>
+        <w:rPr>
+          <w:rFonts w:ascii="Times New Roman" w:hAnsi="Times New Roman" w:cs="Times New Roman"/>
+        </w:rPr>
+        <w:t>akan</w:t>
+      </w:r>
+      <w:proofErr w:type="gramEnd"/>
+      <w:r>
+        <w:rPr>
+          <w:rFonts w:ascii="Times New Roman" w:hAnsi="Times New Roman" w:cs="Times New Roman"/>
+        </w:rPr>
+        <w:t xml:space="preserve"> di</w:t>
+      </w:r>
+      <w:r>
+        <w:rPr>
+          <w:rFonts w:ascii="Times New Roman" w:hAnsi="Times New Roman" w:cs="Times New Roman"/>
+        </w:rPr>
+        <w:t xml:space="preserve">buat. Tetapi tahap ini </w:t>
+      </w:r>
+      <w:proofErr w:type="gramStart"/>
+      <w:r>
+        <w:rPr>
+          <w:rFonts w:ascii="Times New Roman" w:hAnsi="Times New Roman" w:cs="Times New Roman"/>
+        </w:rPr>
+        <w:t>akan</w:t>
+      </w:r>
+      <w:proofErr w:type="gramEnd"/>
+      <w:r>
+        <w:rPr>
+          <w:rFonts w:ascii="Times New Roman" w:hAnsi="Times New Roman" w:cs="Times New Roman"/>
+        </w:rPr>
+        <w:t xml:space="preserve"> menjadi tahap yang paling sulit jika client tidak bias mengidentifkasi </w:t>
+      </w:r>
+      <w:r>
+        <w:rPr>
+          <w:rFonts w:ascii="Times New Roman" w:hAnsi="Times New Roman" w:cs="Times New Roman"/>
+        </w:rPr>
+        <w:lastRenderedPageBreak/>
+        <w:t>kebutuhanya atau tertutup terhadap pihak luar yang ingin mengetahui detai</w:t>
       </w:r>
       <w:r>
         <w:rPr>
@@ -1227,7 +1417,6 @@
         <w:rPr>
           <w:rFonts w:ascii="Times New Roman" w:hAnsi="Times New Roman" w:cs="Times New Roman"/>
         </w:rPr>
-        <w:lastRenderedPageBreak/>
         <w:t>Identify, yaitu mengidentifikasi masalah.</w:t>
       </w:r>
     </w:p>
@@ -1590,6 +1779,7 @@
         <w:rPr>
           <w:rFonts w:ascii="Times New Roman" w:hAnsi="Times New Roman" w:cs="Times New Roman"/>
         </w:rPr>
+        <w:lastRenderedPageBreak/>
         <w:t>Adapun tujuan yang hendak dicapai dari tahap perancangan sistem mempunyai maksud atau tujua</w:t>
       </w:r>
       <w:r>
@@ -1638,14 +1828,7 @@
         <w:rPr>
           <w:rFonts w:ascii="Times New Roman" w:hAnsi="Times New Roman" w:cs="Times New Roman"/>
         </w:rPr>
-        <w:t xml:space="preserve">Untuk memberikan gambaran yang jelas dan menghasilkan rancang bangun yang lengkap kepada pemrograman komputer dan ahli-ahli </w:t>
-      </w:r>
-      <w:r>
-        <w:rPr>
-          <w:rFonts w:ascii="Times New Roman" w:hAnsi="Times New Roman" w:cs="Times New Roman"/>
-        </w:rPr>
-        <w:lastRenderedPageBreak/>
-        <w:t>teknik lainnya yang terlibat dalam pengembangan atau pembuatan sistem.</w:t>
+        <w:t>Untuk memberikan gambaran yang jelas dan menghasilkan rancang bangun yang lengkap kepada pemrograman komputer dan ahli-ahli teknik lainnya yang terlibat dalam pengembangan atau pembuatan sistem.</w:t>
       </w:r>
     </w:p>
     <w:p>
@@ -1967,6 +2150,7 @@
         <w:rPr>
           <w:rFonts w:ascii="Times New Roman" w:hAnsi="Times New Roman" w:cs="Times New Roman"/>
         </w:rPr>
+        <w:lastRenderedPageBreak/>
         <w:t>Mengembangkan ilmu pen</w:t>
       </w:r>
       <w:r>
@@ -2018,7 +2202,21 @@
         <w:rPr>
           <w:rFonts w:ascii="Times New Roman" w:hAnsi="Times New Roman" w:cs="Times New Roman"/>
         </w:rPr>
-        <w:t>masing item secara individual misalnya, artikel koran, majalah dan lain-lain.</w:t>
+        <w:t xml:space="preserve">masing item secara individual misalnya, artikel </w:t>
+      </w:r>
+      <w:proofErr w:type="gramStart"/>
+      <w:r>
+        <w:rPr>
+          <w:rFonts w:ascii="Times New Roman" w:hAnsi="Times New Roman" w:cs="Times New Roman"/>
+        </w:rPr>
+        <w:t>koran</w:t>
+      </w:r>
+      <w:proofErr w:type="gramEnd"/>
+      <w:r>
+        <w:rPr>
+          <w:rFonts w:ascii="Times New Roman" w:hAnsi="Times New Roman" w:cs="Times New Roman"/>
+        </w:rPr>
+        <w:t>, majalah dan lain-lain.</w:t>
       </w:r>
     </w:p>
     <w:p>
@@ -2039,7 +2237,6 @@
         <w:rPr>
           <w:rFonts w:ascii="Times New Roman" w:hAnsi="Times New Roman" w:cs="Times New Roman"/>
         </w:rPr>
-        <w:lastRenderedPageBreak/>
         <w:t>Data yang terformat, adalah data dengan suatu format tertentu, misalnya data yang menyatakan tanggal atau</w:t>
       </w:r>
       <w:r>
@@ -2259,7 +2456,21 @@
         <w:rPr>
           <w:rFonts w:ascii="Times New Roman" w:hAnsi="Times New Roman" w:cs="Times New Roman"/>
         </w:rPr>
-        <w:t>rmasi adalah kumpulan fakta (data) yang diorganisasikan dengan cara tertentu sehingga mereka mempunyai arti bagi si penerima.</w:t>
+        <w:t xml:space="preserve">rmasi adalah kumpulan fakta (data) yang diorganisasikan dengan </w:t>
+      </w:r>
+      <w:proofErr w:type="gramStart"/>
+      <w:r>
+        <w:rPr>
+          <w:rFonts w:ascii="Times New Roman" w:hAnsi="Times New Roman" w:cs="Times New Roman"/>
+        </w:rPr>
+        <w:t>cara</w:t>
+      </w:r>
+      <w:proofErr w:type="gramEnd"/>
+      <w:r>
+        <w:rPr>
+          <w:rFonts w:ascii="Times New Roman" w:hAnsi="Times New Roman" w:cs="Times New Roman"/>
+        </w:rPr>
+        <w:t xml:space="preserve"> tertentu sehingga mereka mempunyai arti bagi si penerima.</w:t>
       </w:r>
     </w:p>
     <w:p>
@@ -2287,7 +2498,21 @@
         <w:rPr>
           <w:rFonts w:ascii="Times New Roman" w:hAnsi="Times New Roman" w:cs="Times New Roman"/>
         </w:rPr>
-        <w:t>Tanpa suatu informasi, suatu sistem tidak akan berjalan dengan lancar dan akhirnya bisa mati. Apabila kita masuk</w:t>
+        <w:t xml:space="preserve">Tanpa suatu informasi, suatu sistem tidak </w:t>
+      </w:r>
+      <w:proofErr w:type="gramStart"/>
+      <w:r>
+        <w:rPr>
+          <w:rFonts w:ascii="Times New Roman" w:hAnsi="Times New Roman" w:cs="Times New Roman"/>
+        </w:rPr>
+        <w:t>akan</w:t>
+      </w:r>
+      <w:proofErr w:type="gramEnd"/>
+      <w:r>
+        <w:rPr>
+          <w:rFonts w:ascii="Times New Roman" w:hAnsi="Times New Roman" w:cs="Times New Roman"/>
+        </w:rPr>
+        <w:t xml:space="preserve"> berjalan dengan lancar dan akhirnya bisa mati. Apabila kita masuk</w:t>
       </w:r>
       <w:r>
         <w:rPr>
@@ -2299,19 +2524,47 @@
         <w:rPr>
           <w:rFonts w:ascii="Times New Roman" w:hAnsi="Times New Roman" w:cs="Times New Roman"/>
         </w:rPr>
-        <w:t xml:space="preserve">an nama-nama konsumen dengan saldo bank, jumlah gaji dengan jumlah jam kerja, kita akan mendapatkan informasi yang berguna. </w:t>
-      </w:r>
-      <w:r>
-        <w:rPr>
-          <w:rFonts w:ascii="Times New Roman" w:hAnsi="Times New Roman" w:cs="Times New Roman"/>
-        </w:rPr>
-        <w:t>Dengan kata lain,infor</w:t>
-      </w:r>
-      <w:r>
-        <w:rPr>
-          <w:rFonts w:ascii="Times New Roman" w:hAnsi="Times New Roman" w:cs="Times New Roman"/>
-        </w:rPr>
-        <w:t>masi data</w:t>
+        <w:t xml:space="preserve">an nama-nama konsumen dengan saldo bank, jumlah gaji dengan jumlah jam kerja, kita </w:t>
+      </w:r>
+      <w:proofErr w:type="gramStart"/>
+      <w:r>
+        <w:rPr>
+          <w:rFonts w:ascii="Times New Roman" w:hAnsi="Times New Roman" w:cs="Times New Roman"/>
+        </w:rPr>
+        <w:t>akan</w:t>
+      </w:r>
+      <w:proofErr w:type="gramEnd"/>
+      <w:r>
+        <w:rPr>
+          <w:rFonts w:ascii="Times New Roman" w:hAnsi="Times New Roman" w:cs="Times New Roman"/>
+        </w:rPr>
+        <w:t xml:space="preserve"> mendapatkan informasi yang berguna. </w:t>
+      </w:r>
+      <w:r>
+        <w:rPr>
+          <w:rFonts w:ascii="Times New Roman" w:hAnsi="Times New Roman" w:cs="Times New Roman"/>
+        </w:rPr>
+        <w:t>Dengan kata lain</w:t>
+      </w:r>
+      <w:proofErr w:type="gramStart"/>
+      <w:r>
+        <w:rPr>
+          <w:rFonts w:ascii="Times New Roman" w:hAnsi="Times New Roman" w:cs="Times New Roman"/>
+        </w:rPr>
+        <w:t>,infor</w:t>
+      </w:r>
+      <w:r>
+        <w:rPr>
+          <w:rFonts w:ascii="Times New Roman" w:hAnsi="Times New Roman" w:cs="Times New Roman"/>
+        </w:rPr>
+        <w:t>masi</w:t>
+      </w:r>
+      <w:proofErr w:type="gramEnd"/>
+      <w:r>
+        <w:rPr>
+          <w:rFonts w:ascii="Times New Roman" w:hAnsi="Times New Roman" w:cs="Times New Roman"/>
+        </w:rPr>
+        <w:t xml:space="preserve"> data</w:t>
       </w:r>
       <w:r>
         <w:rPr>
@@ -2363,6 +2616,7 @@
         <w:rPr>
           <w:rFonts w:ascii="Times New Roman" w:hAnsi="Times New Roman" w:cs="Times New Roman"/>
         </w:rPr>
+        <w:lastRenderedPageBreak/>
         <w:t>Berdasarkan beberapa pendapat yang dikemukakan diatas dapat ditarik kesimpulan bahwa “Informasi adalah sebagai data yang sudah diolah, dibentuk, atau dimanipulasi sesuai dengan keperluan tertentu.</w:t>
       </w:r>
     </w:p>
@@ -2391,7 +2645,6 @@
         <w:rPr>
           <w:rFonts w:ascii="Times New Roman" w:hAnsi="Times New Roman" w:cs="Times New Roman"/>
         </w:rPr>
-        <w:lastRenderedPageBreak/>
         <w:t>Kualitas suatu informasi tergantung dari 3 hal, yaitu informasi harus akurat, tepat waktu, dan relevan. Penjelasan tentang kualitas informasi tersebut dipaparkan di bawah ini m</w:t>
       </w:r>
       <w:r>
@@ -2480,7 +2733,21 @@
         <w:rPr>
           <w:rFonts w:ascii="Times New Roman" w:hAnsi="Times New Roman" w:cs="Times New Roman"/>
         </w:rPr>
-        <w:t>Informasi yang datang pada si penerima tidak boleh terlambat. Informasi yang sudah usung tidak akan mempunyai nilai lagi karena informasi merupakan suatu landasan dalam pengambilan keputusan. Bila pengambilan keputusan terlambat maka dapat berakibat fatal bagi organisasi.</w:t>
+        <w:t xml:space="preserve">Informasi yang datang pada si penerima tidak boleh terlambat. Informasi yang sudah usung tidak </w:t>
+      </w:r>
+      <w:proofErr w:type="gramStart"/>
+      <w:r>
+        <w:rPr>
+          <w:rFonts w:ascii="Times New Roman" w:hAnsi="Times New Roman" w:cs="Times New Roman"/>
+        </w:rPr>
+        <w:t>akan</w:t>
+      </w:r>
+      <w:proofErr w:type="gramEnd"/>
+      <w:r>
+        <w:rPr>
+          <w:rFonts w:ascii="Times New Roman" w:hAnsi="Times New Roman" w:cs="Times New Roman"/>
+        </w:rPr>
+        <w:t xml:space="preserve"> mempunyai nilai lagi karena informasi merupakan suatu landasan dalam pengambilan keputusan. Bila pengambilan keputusan terlambat maka dapat berakibat fatal bagi organisasi.</w:t>
       </w:r>
     </w:p>
     <w:p>
@@ -2533,6 +2800,7 @@
         <w:rPr>
           <w:noProof/>
         </w:rPr>
+        <w:lastRenderedPageBreak/>
         <w:drawing>
           <wp:inline distT="0" distB="0" distL="0" distR="0">
             <wp:extent cx="2584177" cy="1981200"/>
@@ -2612,7 +2880,6 @@
         <w:rPr>
           <w:rFonts w:ascii="Times New Roman" w:hAnsi="Times New Roman" w:cs="Times New Roman"/>
         </w:rPr>
-        <w:lastRenderedPageBreak/>
         <w:t>Parameter untuk mengukur nilai sebuah informasi (value of information) ditentukan dari dua hal pokok yaitu manfaat (benefit) dan biaya (cost). Namun, dalam kenyataannya informasi yang biaya untuk mendapatkannya tinggi belum tentu mem</w:t>
       </w:r>
       <w:r>
@@ -2677,7 +2944,21 @@
         <w:rPr>
           <w:rFonts w:ascii="Times New Roman" w:hAnsi="Times New Roman" w:cs="Times New Roman"/>
         </w:rPr>
-        <w:t>snya.(Mulyanto,</w:t>
+        <w:t>snya</w:t>
+      </w:r>
+      <w:proofErr w:type="gramStart"/>
+      <w:r>
+        <w:rPr>
+          <w:rFonts w:ascii="Times New Roman" w:hAnsi="Times New Roman" w:cs="Times New Roman"/>
+        </w:rPr>
+        <w:t>.(</w:t>
+      </w:r>
+      <w:proofErr w:type="gramEnd"/>
+      <w:r>
+        <w:rPr>
+          <w:rFonts w:ascii="Times New Roman" w:hAnsi="Times New Roman" w:cs="Times New Roman"/>
+        </w:rPr>
+        <w:t>Mulyanto,</w:t>
       </w:r>
       <w:r>
         <w:rPr>
@@ -2795,6 +3076,7 @@
         <w:rPr>
           <w:rFonts w:ascii="Times New Roman" w:hAnsi="Times New Roman" w:cs="Times New Roman"/>
         </w:rPr>
+        <w:lastRenderedPageBreak/>
         <w:t>Secara umum sistem informasi dapat diartikan sebagai sebuah sistem berbasis komputer yang terintegrasi secara optimal dan dapat menyajikan berbagai jenis data yang akurat serta melakukan proses-proses yang terkait dengan sistem tersebut.</w:t>
       </w:r>
     </w:p>
@@ -3013,7 +3295,21 @@
         <w:rPr>
           <w:rFonts w:ascii="Times New Roman" w:hAnsi="Times New Roman" w:cs="Times New Roman"/>
         </w:rPr>
-        <w:t>Berikut adalah penjelasan dari Gambar 2.2. komponen sistem informasi,diantaranya yaitu :</w:t>
+        <w:t xml:space="preserve">Berikut adalah penjelasan dari Gambar 2.2. </w:t>
+      </w:r>
+      <w:proofErr w:type="gramStart"/>
+      <w:r>
+        <w:rPr>
+          <w:rFonts w:ascii="Times New Roman" w:hAnsi="Times New Roman" w:cs="Times New Roman"/>
+        </w:rPr>
+        <w:t>komponen</w:t>
+      </w:r>
+      <w:proofErr w:type="gramEnd"/>
+      <w:r>
+        <w:rPr>
+          <w:rFonts w:ascii="Times New Roman" w:hAnsi="Times New Roman" w:cs="Times New Roman"/>
+        </w:rPr>
+        <w:t xml:space="preserve"> sistem informasi,diantaranya yaitu :</w:t>
       </w:r>
     </w:p>
     <w:p>
@@ -3045,6 +3341,7 @@
         <w:rPr>
           <w:rFonts w:ascii="Times New Roman" w:hAnsi="Times New Roman" w:cs="Times New Roman"/>
         </w:rPr>
+        <w:lastRenderedPageBreak/>
         <w:t>Komponen Masukan (input)</w:t>
       </w:r>
     </w:p>
@@ -3162,7 +3459,6 @@
         <w:rPr>
           <w:rFonts w:ascii="Times New Roman" w:hAnsi="Times New Roman" w:cs="Times New Roman"/>
         </w:rPr>
-        <w:lastRenderedPageBreak/>
         <w:t>Produ</w:t>
       </w:r>
       <w:r>
@@ -3213,7 +3509,21 @@
         <w:rPr>
           <w:rFonts w:ascii="Times New Roman" w:hAnsi="Times New Roman" w:cs="Times New Roman"/>
         </w:rPr>
-        <w:t>Teknologi merupakan komponen sistem yang penting di sistem informasi. Tanpa adanya teknologi yang mendukung, maka sistem informasi tidak akan dapat menghasilkan informasi tepat pada waktunya</w:t>
+        <w:t xml:space="preserve">Teknologi merupakan komponen sistem yang penting di sistem informasi. Tanpa adanya teknologi yang mendukung, maka sistem informasi tidak </w:t>
+      </w:r>
+      <w:proofErr w:type="gramStart"/>
+      <w:r>
+        <w:rPr>
+          <w:rFonts w:ascii="Times New Roman" w:hAnsi="Times New Roman" w:cs="Times New Roman"/>
+        </w:rPr>
+        <w:t>akan</w:t>
+      </w:r>
+      <w:proofErr w:type="gramEnd"/>
+      <w:r>
+        <w:rPr>
+          <w:rFonts w:ascii="Times New Roman" w:hAnsi="Times New Roman" w:cs="Times New Roman"/>
+        </w:rPr>
+        <w:t xml:space="preserve"> dapat menghasilkan informasi tepat pada waktunya</w:t>
       </w:r>
     </w:p>
     <w:p>
@@ -3346,6 +3656,7 @@
         <w:rPr>
           <w:rFonts w:ascii="Times New Roman" w:hAnsi="Times New Roman" w:cs="Times New Roman"/>
         </w:rPr>
+        <w:lastRenderedPageBreak/>
         <w:t>Sebagai suatu sistem, keenam komponen tersebut masing - masing saling berinteraksi satu dengan yang lainnya membentuk satu kesatuan untuk mencapai sasarannya.</w:t>
       </w:r>
     </w:p>
@@ -3400,88 +3711,102 @@
         <w:rPr>
           <w:rFonts w:ascii="Times New Roman" w:hAnsi="Times New Roman" w:cs="Times New Roman"/>
         </w:rPr>
-        <w:t xml:space="preserve">Manajemen informasi merupakan segala kegiatan yang berkaitan dengan pemerolehan informasi, penggunaan informasi seefektif mungkin, dan juga pembuangan terhadap informasi (yang tidak berguna) pada waktu yang tepat (McLeod, 1998). Sistem informasi manajemen mempunyai pengertian sebagai suatu metode formal untuk menyediakan informasi yang akurat dan tepat waktu </w:t>
+        <w:t>Manajemen informasi merupakan segala kegiatan yang berkaitan dengan pemerolehan informasi, penggunaan informasi seefektif mungkin, dan juga pembuangan terhadap informasi (yang tidak berguna) pada waktu yang tepat (McLeod, 1998). Sistem informasi manajemen mempunyai pengertian sebagai suatu metode formal untuk menyediakan informasi yang akurat dan tepat waktu bagi manajemen, yang diperlukan untuk mempermudah proses pengambilan keputusan dan memungkinkan fungsi-fungsi perencanaan, pengendalian dan operasional organisasi yang bersangkutan dapat dilakukan secara efektif. (Stoner JAF., 1991). Definisi sistem informasi manajemen, istilah yang umum dikenal orang adalah sebuah sistem man</w:t>
+      </w:r>
+      <w:r>
+        <w:rPr>
+          <w:rFonts w:ascii="Times New Roman" w:hAnsi="Times New Roman" w:cs="Times New Roman"/>
+        </w:rPr>
+        <w:t>usia/mesin yang terpadu (integra</w:t>
+      </w:r>
+      <w:r>
+        <w:rPr>
+          <w:rFonts w:ascii="Times New Roman" w:hAnsi="Times New Roman" w:cs="Times New Roman"/>
+        </w:rPr>
+        <w:t xml:space="preserve">ted) untuk menyajikan informasi guna mendukung fungsi operasi, manajemen, dan pengambilan keputusan dalam sebuah organisasi. Sistem ini menggunakan perangkat keras (hardware) dan perangkat lunak (software) komputer, prosedur pedoman, model manajemen </w:t>
+      </w:r>
+      <w:r>
+        <w:rPr>
+          <w:rFonts w:ascii="Times New Roman" w:hAnsi="Times New Roman" w:cs="Times New Roman"/>
+        </w:rPr>
+        <w:t>dan keputusan, dan sebuah “data</w:t>
+      </w:r>
+      <w:r>
+        <w:rPr>
+          <w:rFonts w:ascii="Times New Roman" w:hAnsi="Times New Roman" w:cs="Times New Roman"/>
+        </w:rPr>
+        <w:t>base”.</w:t>
+      </w:r>
+    </w:p>
+    <w:p>
+      <w:pPr>
+        <w:spacing w:after="0" w:line="360" w:lineRule="auto"/>
+        <w:ind w:left="1125"/>
+        <w:jc w:val="both"/>
+        <w:rPr>
+          <w:rFonts w:ascii="Times New Roman" w:hAnsi="Times New Roman" w:cs="Times New Roman"/>
+        </w:rPr>
+      </w:pPr>
+    </w:p>
+    <w:p>
+      <w:pPr>
+        <w:spacing w:after="0" w:line="360" w:lineRule="auto"/>
+        <w:ind w:left="1350"/>
+        <w:jc w:val="both"/>
+        <w:rPr>
+          <w:rFonts w:ascii="Times New Roman" w:hAnsi="Times New Roman" w:cs="Times New Roman"/>
+        </w:rPr>
+      </w:pPr>
+      <w:r>
+        <w:rPr>
+          <w:rFonts w:ascii="Times New Roman" w:hAnsi="Times New Roman" w:cs="Times New Roman"/>
+        </w:rPr>
+        <w:t>Menurut McLeod, sistem informasi manajemen sebagai suatu sistem berbasis komputer yang menyediakan informasi bagi beberapa pemakai dengan kebutuhan yang serupa. Para pemakai membentuk suatu entitas organisasi formal perusahaan atau sub</w:t>
+      </w:r>
+      <w:r>
+        <w:rPr>
+          <w:rFonts w:ascii="Times New Roman" w:hAnsi="Times New Roman" w:cs="Times New Roman"/>
+        </w:rPr>
+        <w:t xml:space="preserve"> </w:t>
+      </w:r>
+      <w:r>
+        <w:rPr>
+          <w:rFonts w:ascii="Times New Roman" w:hAnsi="Times New Roman" w:cs="Times New Roman"/>
+        </w:rPr>
+        <w:t xml:space="preserve">unit dibawahnya. Informasi menjelaskan perusahaan mengenai </w:t>
+      </w:r>
+      <w:proofErr w:type="gramStart"/>
+      <w:r>
+        <w:rPr>
+          <w:rFonts w:ascii="Times New Roman" w:hAnsi="Times New Roman" w:cs="Times New Roman"/>
+        </w:rPr>
+        <w:t>apa</w:t>
+      </w:r>
+      <w:proofErr w:type="gramEnd"/>
+      <w:r>
+        <w:rPr>
+          <w:rFonts w:ascii="Times New Roman" w:hAnsi="Times New Roman" w:cs="Times New Roman"/>
+        </w:rPr>
+        <w:t xml:space="preserve"> yang telah terjadi dimasa lalu, apa yang sedang terjadi sekarang dan apa yang mungkin terjadi dimasa datang. Informasi tersedia dalam bentuk laporan periodik, laporan k</w:t>
+      </w:r>
+      <w:r>
+        <w:rPr>
+          <w:rFonts w:ascii="Times New Roman" w:hAnsi="Times New Roman" w:cs="Times New Roman"/>
+        </w:rPr>
+        <w:t>h</w:t>
+      </w:r>
+      <w:r>
+        <w:rPr>
+          <w:rFonts w:ascii="Times New Roman" w:hAnsi="Times New Roman" w:cs="Times New Roman"/>
+        </w:rPr>
+        <w:t xml:space="preserve">usus, dan output dari model matematika. Informasi digunakan oleh manajer atau non manajer dalam perusahaan saat mereka membuat keputusan untuk memecahkan masalah. Sehingga dapat disimpulkan bahwa Sistem Informasi Manajemen adalah Sistem informasi yang mampu memberikan informasi yang canggih dan cepat </w:t>
       </w:r>
       <w:r>
         <w:rPr>
           <w:rFonts w:ascii="Times New Roman" w:hAnsi="Times New Roman" w:cs="Times New Roman"/>
         </w:rPr>
         <w:lastRenderedPageBreak/>
-        <w:t>bagi manajemen, yang diperlukan untuk mempermudah proses pengambilan keputusan dan memungkinkan fungsi-fungsi perencanaan, pengendalian dan operasional organisasi yang bersangkutan dapat dilakukan secara efektif. (Stoner JAF., 1991). Definisi sistem informasi manajemen, istilah yang umum dikenal orang adalah sebuah sistem man</w:t>
-      </w:r>
-      <w:r>
-        <w:rPr>
-          <w:rFonts w:ascii="Times New Roman" w:hAnsi="Times New Roman" w:cs="Times New Roman"/>
-        </w:rPr>
-        <w:t>usia/mesin yang terpadu (integra</w:t>
-      </w:r>
-      <w:r>
-        <w:rPr>
-          <w:rFonts w:ascii="Times New Roman" w:hAnsi="Times New Roman" w:cs="Times New Roman"/>
-        </w:rPr>
-        <w:t xml:space="preserve">ted) untuk menyajikan informasi guna mendukung fungsi operasi, manajemen, dan pengambilan keputusan dalam sebuah organisasi. Sistem ini menggunakan perangkat keras (hardware) dan perangkat lunak (software) komputer, prosedur pedoman, model manajemen </w:t>
-      </w:r>
-      <w:r>
-        <w:rPr>
-          <w:rFonts w:ascii="Times New Roman" w:hAnsi="Times New Roman" w:cs="Times New Roman"/>
-        </w:rPr>
-        <w:t>dan keputusan, dan sebuah “data</w:t>
-      </w:r>
-      <w:r>
-        <w:rPr>
-          <w:rFonts w:ascii="Times New Roman" w:hAnsi="Times New Roman" w:cs="Times New Roman"/>
-        </w:rPr>
-        <w:t>base”.</w:t>
-      </w:r>
-    </w:p>
-    <w:p>
-      <w:pPr>
-        <w:spacing w:after="0" w:line="360" w:lineRule="auto"/>
-        <w:ind w:left="1125"/>
-        <w:jc w:val="both"/>
-        <w:rPr>
-          <w:rFonts w:ascii="Times New Roman" w:hAnsi="Times New Roman" w:cs="Times New Roman"/>
-        </w:rPr>
-      </w:pPr>
-    </w:p>
-    <w:p>
-      <w:pPr>
-        <w:spacing w:after="0" w:line="360" w:lineRule="auto"/>
-        <w:ind w:left="1350"/>
-        <w:jc w:val="both"/>
-        <w:rPr>
-          <w:rFonts w:ascii="Times New Roman" w:hAnsi="Times New Roman" w:cs="Times New Roman"/>
-        </w:rPr>
-      </w:pPr>
-      <w:r>
-        <w:rPr>
-          <w:rFonts w:ascii="Times New Roman" w:hAnsi="Times New Roman" w:cs="Times New Roman"/>
-        </w:rPr>
-        <w:t>Menurut McLeod, sistem informasi manajemen sebagai suatu sistem berbasis komputer yang menyediakan informasi bagi beberapa pemakai dengan kebutuhan yang serupa. Para pemakai membentuk suatu entitas organisasi formal perusahaan atau sub</w:t>
-      </w:r>
-      <w:r>
-        <w:rPr>
-          <w:rFonts w:ascii="Times New Roman" w:hAnsi="Times New Roman" w:cs="Times New Roman"/>
-        </w:rPr>
-        <w:t xml:space="preserve"> </w:t>
-      </w:r>
-      <w:r>
-        <w:rPr>
-          <w:rFonts w:ascii="Times New Roman" w:hAnsi="Times New Roman" w:cs="Times New Roman"/>
-        </w:rPr>
-        <w:t>unit dibawahnya. Informasi menjelaskan perusahaan mengenai apa yang telah terjadi dimasa lalu, apa yang sedang terjadi sekarang dan apa yang mungkin terjadi dimasa datang. Informasi tersedia dalam bentuk laporan periodik, laporan k</w:t>
-      </w:r>
-      <w:r>
-        <w:rPr>
-          <w:rFonts w:ascii="Times New Roman" w:hAnsi="Times New Roman" w:cs="Times New Roman"/>
-        </w:rPr>
-        <w:t>h</w:t>
-      </w:r>
-      <w:r>
-        <w:rPr>
-          <w:rFonts w:ascii="Times New Roman" w:hAnsi="Times New Roman" w:cs="Times New Roman"/>
-        </w:rPr>
-        <w:t>usus, dan output dari model matematika. Informasi digunakan oleh manajer atau non manajer dalam perusahaan saat mereka membuat keputusan untuk memecahkan masalah. Sehingga dapat disimpulkan bahwa Sistem Informasi Manajemen adalah Sistem informasi yang mampu memberikan informasi yang canggih dan cepat kepada seluruh bagian untuk memanage suatu organisasi agar tetap eksis. Kecenderungan utama dalam sistem informasi adalah ke arah pengembangan kemampuan yang dimaksudkan untuk menampung penyesuaian terhadap perubahan organisasi yang cepat. Oleh sebab itu pimpinan harus membuat keputusan dengan cepat, dan terutama memperpendek waktu antara munculnya masalah manajemen dengan munculnya pemecahan yang memadai.</w:t>
+        <w:t>kepada seluruh bagian untuk memanage suatu organisasi agar tetap eksis. Kecenderungan utama dalam sistem informasi adalah ke arah pengembangan kemampuan yang dimaksudkan untuk menampung penyesuaian terhadap perubahan organisasi yang cepat. Oleh sebab itu pimpinan harus membuat keputusan dengan cepat, dan terutama memperpendek waktu antara munculnya masalah manajemen dengan munculnya pemecahan yang memadai.</w:t>
       </w:r>
     </w:p>
     <w:p>
@@ -3544,7 +3869,6 @@
           <w:rFonts w:ascii="Times New Roman" w:hAnsi="Times New Roman" w:cs="Times New Roman"/>
           <w:b/>
         </w:rPr>
-        <w:lastRenderedPageBreak/>
         <w:t xml:space="preserve"> </w:t>
       </w:r>
       <w:r>
@@ -3695,6 +4019,7 @@
           <w:b/>
           <w:noProof/>
         </w:rPr>
+        <w:lastRenderedPageBreak/>
         <w:drawing>
           <wp:inline distT="0" distB="0" distL="0" distR="0">
             <wp:extent cx="5238750" cy="2000250"/>
@@ -3798,7 +4123,21 @@
         <w:rPr>
           <w:rFonts w:ascii="Times New Roman" w:hAnsi="Times New Roman" w:cs="Times New Roman"/>
         </w:rPr>
-        <w:t>SIAP PPDB Real TIme Online, adalah sebuah sistem yang dirancang untuk melakukan otomasi seleksi penerimaan siswa baru (PPDB), mulai dari proses pendaftaran,proses seleksi hingga pengumuman hasil seleksi, yang dilakukan secara online dan berbasis waktu nyata (realtime).</w:t>
+        <w:t>SIAP PPDB Real TIme Online, adalah sebuah sistem yang dirancang untuk melakukan otomasi seleksi penerimaan siswa baru (PPDB), mulai dari proses pendaftaran</w:t>
+      </w:r>
+      <w:proofErr w:type="gramStart"/>
+      <w:r>
+        <w:rPr>
+          <w:rFonts w:ascii="Times New Roman" w:hAnsi="Times New Roman" w:cs="Times New Roman"/>
+        </w:rPr>
+        <w:t>,proses</w:t>
+      </w:r>
+      <w:proofErr w:type="gramEnd"/>
+      <w:r>
+        <w:rPr>
+          <w:rFonts w:ascii="Times New Roman" w:hAnsi="Times New Roman" w:cs="Times New Roman"/>
+        </w:rPr>
+        <w:t xml:space="preserve"> seleksi hingga pengumuman hasil seleksi, yang dilakukan secara online dan berbasis waktu nyata (realtime).</w:t>
       </w:r>
     </w:p>
     <w:p>
@@ -4045,8 +4384,6 @@
         </w:rPr>
         <w:t>Sin</w:t>
       </w:r>
-      <w:bookmarkStart w:id="0" w:name="_GoBack"/>
-      <w:bookmarkEnd w:id="0"/>
       <w:r>
         <w:rPr>
           <w:rFonts w:ascii="Times New Roman" w:hAnsi="Times New Roman" w:cs="Times New Roman"/>
@@ -4071,6 +4408,7 @@
         <w:rPr>
           <w:rFonts w:ascii="Times New Roman" w:hAnsi="Times New Roman" w:cs="Times New Roman"/>
         </w:rPr>
+        <w:lastRenderedPageBreak/>
         <w:t>Tersedianya sebuah basis data terintegrasi bagi Pihak Dinas Pendidikan maupun Pihak Sekolah</w:t>
       </w:r>
     </w:p>
@@ -4239,11 +4577,19 @@
         </w:rPr>
         <w:t xml:space="preserve"> </w:t>
       </w:r>
-      <w:r>
-        <w:rPr>
-          <w:rFonts w:ascii="Times New Roman" w:hAnsi="Times New Roman" w:cs="Times New Roman"/>
-        </w:rPr>
-        <w:t>dinas pendidikan.</w:t>
+      <w:proofErr w:type="gramStart"/>
+      <w:r>
+        <w:rPr>
+          <w:rFonts w:ascii="Times New Roman" w:hAnsi="Times New Roman" w:cs="Times New Roman"/>
+        </w:rPr>
+        <w:t>dinas</w:t>
+      </w:r>
+      <w:proofErr w:type="gramEnd"/>
+      <w:r>
+        <w:rPr>
+          <w:rFonts w:ascii="Times New Roman" w:hAnsi="Times New Roman" w:cs="Times New Roman"/>
+        </w:rPr>
+        <w:t xml:space="preserve"> pendidikan.</w:t>
       </w:r>
     </w:p>
     <w:p>
@@ -4302,7 +4648,6 @@
         <w:rPr>
           <w:noProof/>
         </w:rPr>
-        <w:lastRenderedPageBreak/>
         <w:drawing>
           <wp:inline distT="0" distB="0" distL="0" distR="0">
             <wp:extent cx="4495800" cy="3219450"/>
@@ -4388,6 +4733,7 @@
           <w:rFonts w:ascii="Times New Roman" w:hAnsi="Times New Roman" w:cs="Times New Roman"/>
           <w:b/>
         </w:rPr>
+        <w:lastRenderedPageBreak/>
         <w:br w:type="page"/>
       </w:r>
     </w:p>
@@ -4406,8 +4752,16 @@
           <w:rFonts w:ascii="Times New Roman" w:hAnsi="Times New Roman" w:cs="Times New Roman"/>
         </w:rPr>
         <w:lastRenderedPageBreak/>
-        <w:t>Berikut adalah perbedaan antara Sistem PPDB Online &amp; Sistem PPDB Manual / Semi-Online :</w:t>
-      </w:r>
+        <w:t>Berikut adalah perbedaan antara Sistem PPDB Online &amp; Sistem PPDB Manual / Semi-</w:t>
+      </w:r>
+      <w:proofErr w:type="gramStart"/>
+      <w:r>
+        <w:rPr>
+          <w:rFonts w:ascii="Times New Roman" w:hAnsi="Times New Roman" w:cs="Times New Roman"/>
+        </w:rPr>
+        <w:t>Online :</w:t>
+      </w:r>
+      <w:proofErr w:type="gramEnd"/>
     </w:p>
     <w:p>
       <w:pPr>
@@ -4589,7 +4943,7 @@
 
 <file path=word/numbering.xml><?xml version="1.0" encoding="utf-8"?>
 <w:numbering xmlns:wpc="http://schemas.microsoft.com/office/word/2010/wordprocessingCanvas" xmlns:mc="http://schemas.openxmlformats.org/markup-compatibility/2006" xmlns:o="urn:schemas-microsoft-com:office:office" xmlns:r="http://schemas.openxmlformats.org/officeDocument/2006/relationships" xmlns:m="http://schemas.openxmlformats.org/officeDocument/2006/math" xmlns:v="urn:schemas-microsoft-com:vml" xmlns:wp14="http://schemas.microsoft.com/office/word/2010/wordprocessingDrawing" xmlns:wp="http://schemas.openxmlformats.org/drawingml/2006/wordprocessingDrawing" xmlns:w10="urn:schemas-microsoft-com:office:word" xmlns:w="http://schemas.openxmlformats.org/wordprocessingml/2006/main" xmlns:w14="http://schemas.microsoft.com/office/word/2010/wordml" xmlns:w15="http://schemas.microsoft.com/office/word/2012/wordml" xmlns:wpg="http://schemas.microsoft.com/office/word/2010/wordprocessingGroup" xmlns:wpi="http://schemas.microsoft.com/office/word/2010/wordprocessingInk" xmlns:wne="http://schemas.microsoft.com/office/word/2006/wordml" xmlns:wps="http://schemas.microsoft.com/office/word/2010/wordprocessingShape" mc:Ignorable="w14 w15 wp14">
-  <w:abstractNum w:abstractNumId="0" w15:restartNumberingAfterBreak="0">
+  <w:abstractNum w:abstractNumId="0">
     <w:nsid w:val="00FA16E7"/>
     <w:multiLevelType w:val="hybridMultilevel"/>
     <w:tmpl w:val="286E5174"/>
@@ -4678,7 +5032,7 @@
       </w:pPr>
     </w:lvl>
   </w:abstractNum>
-  <w:abstractNum w:abstractNumId="1" w15:restartNumberingAfterBreak="0">
+  <w:abstractNum w:abstractNumId="1">
     <w:nsid w:val="0C0D07B5"/>
     <w:multiLevelType w:val="hybridMultilevel"/>
     <w:tmpl w:val="9F70FA86"/>
@@ -4768,7 +5122,7 @@
       </w:pPr>
     </w:lvl>
   </w:abstractNum>
-  <w:abstractNum w:abstractNumId="2" w15:restartNumberingAfterBreak="0">
+  <w:abstractNum w:abstractNumId="2">
     <w:nsid w:val="11D00E19"/>
     <w:multiLevelType w:val="hybridMultilevel"/>
     <w:tmpl w:val="B9767F72"/>
@@ -4881,7 +5235,7 @@
       </w:rPr>
     </w:lvl>
   </w:abstractNum>
-  <w:abstractNum w:abstractNumId="3" w15:restartNumberingAfterBreak="0">
+  <w:abstractNum w:abstractNumId="3">
     <w:nsid w:val="12D05D71"/>
     <w:multiLevelType w:val="hybridMultilevel"/>
     <w:tmpl w:val="29422656"/>
@@ -4971,7 +5325,7 @@
       </w:pPr>
     </w:lvl>
   </w:abstractNum>
-  <w:abstractNum w:abstractNumId="4" w15:restartNumberingAfterBreak="0">
+  <w:abstractNum w:abstractNumId="4">
     <w:nsid w:val="14E83E69"/>
     <w:multiLevelType w:val="hybridMultilevel"/>
     <w:tmpl w:val="6D8AB636"/>
@@ -5061,7 +5415,7 @@
       </w:pPr>
     </w:lvl>
   </w:abstractNum>
-  <w:abstractNum w:abstractNumId="5" w15:restartNumberingAfterBreak="0">
+  <w:abstractNum w:abstractNumId="5">
     <w:nsid w:val="18F23480"/>
     <w:multiLevelType w:val="hybridMultilevel"/>
     <w:tmpl w:val="FCE6C12C"/>
@@ -5150,7 +5504,7 @@
       </w:pPr>
     </w:lvl>
   </w:abstractNum>
-  <w:abstractNum w:abstractNumId="6" w15:restartNumberingAfterBreak="0">
+  <w:abstractNum w:abstractNumId="6">
     <w:nsid w:val="19CB32F1"/>
     <w:multiLevelType w:val="hybridMultilevel"/>
     <w:tmpl w:val="178CA292"/>
@@ -5239,7 +5593,7 @@
       </w:pPr>
     </w:lvl>
   </w:abstractNum>
-  <w:abstractNum w:abstractNumId="7" w15:restartNumberingAfterBreak="0">
+  <w:abstractNum w:abstractNumId="7">
     <w:nsid w:val="1EC223C1"/>
     <w:multiLevelType w:val="hybridMultilevel"/>
     <w:tmpl w:val="34748DE8"/>
@@ -5328,7 +5682,7 @@
       </w:pPr>
     </w:lvl>
   </w:abstractNum>
-  <w:abstractNum w:abstractNumId="8" w15:restartNumberingAfterBreak="0">
+  <w:abstractNum w:abstractNumId="8">
     <w:nsid w:val="21FF6AC3"/>
     <w:multiLevelType w:val="hybridMultilevel"/>
     <w:tmpl w:val="2FBC9552"/>
@@ -5418,7 +5772,7 @@
       </w:pPr>
     </w:lvl>
   </w:abstractNum>
-  <w:abstractNum w:abstractNumId="9" w15:restartNumberingAfterBreak="0">
+  <w:abstractNum w:abstractNumId="9">
     <w:nsid w:val="265A0E91"/>
     <w:multiLevelType w:val="hybridMultilevel"/>
     <w:tmpl w:val="1E621EF2"/>
@@ -5507,7 +5861,7 @@
       </w:pPr>
     </w:lvl>
   </w:abstractNum>
-  <w:abstractNum w:abstractNumId="10" w15:restartNumberingAfterBreak="0">
+  <w:abstractNum w:abstractNumId="10">
     <w:nsid w:val="34456E4C"/>
     <w:multiLevelType w:val="hybridMultilevel"/>
     <w:tmpl w:val="139469BE"/>
@@ -5597,7 +5951,7 @@
       </w:pPr>
     </w:lvl>
   </w:abstractNum>
-  <w:abstractNum w:abstractNumId="11" w15:restartNumberingAfterBreak="0">
+  <w:abstractNum w:abstractNumId="11">
     <w:nsid w:val="3CE7252F"/>
     <w:multiLevelType w:val="hybridMultilevel"/>
     <w:tmpl w:val="8EC81026"/>
@@ -5687,7 +6041,7 @@
       </w:pPr>
     </w:lvl>
   </w:abstractNum>
-  <w:abstractNum w:abstractNumId="12" w15:restartNumberingAfterBreak="0">
+  <w:abstractNum w:abstractNumId="12">
     <w:nsid w:val="3E6D2488"/>
     <w:multiLevelType w:val="hybridMultilevel"/>
     <w:tmpl w:val="780A9972"/>
@@ -5776,7 +6130,7 @@
       </w:pPr>
     </w:lvl>
   </w:abstractNum>
-  <w:abstractNum w:abstractNumId="13" w15:restartNumberingAfterBreak="0">
+  <w:abstractNum w:abstractNumId="13">
     <w:nsid w:val="440D75E2"/>
     <w:multiLevelType w:val="hybridMultilevel"/>
     <w:tmpl w:val="05CEF3AC"/>
@@ -5865,7 +6219,7 @@
       </w:pPr>
     </w:lvl>
   </w:abstractNum>
-  <w:abstractNum w:abstractNumId="14" w15:restartNumberingAfterBreak="0">
+  <w:abstractNum w:abstractNumId="14">
     <w:nsid w:val="4E9317C7"/>
     <w:multiLevelType w:val="hybridMultilevel"/>
     <w:tmpl w:val="4D1A4A0C"/>
@@ -5965,7 +6319,7 @@
       </w:pPr>
     </w:lvl>
   </w:abstractNum>
-  <w:abstractNum w:abstractNumId="15" w15:restartNumberingAfterBreak="0">
+  <w:abstractNum w:abstractNumId="15">
     <w:nsid w:val="5243187C"/>
     <w:multiLevelType w:val="hybridMultilevel"/>
     <w:tmpl w:val="85F8DBA8"/>
@@ -6055,7 +6409,7 @@
       </w:pPr>
     </w:lvl>
   </w:abstractNum>
-  <w:abstractNum w:abstractNumId="16" w15:restartNumberingAfterBreak="0">
+  <w:abstractNum w:abstractNumId="16">
     <w:nsid w:val="52AB2EE5"/>
     <w:multiLevelType w:val="hybridMultilevel"/>
     <w:tmpl w:val="1E2E1A6E"/>
@@ -6144,7 +6498,7 @@
       </w:pPr>
     </w:lvl>
   </w:abstractNum>
-  <w:abstractNum w:abstractNumId="17" w15:restartNumberingAfterBreak="0">
+  <w:abstractNum w:abstractNumId="17">
     <w:nsid w:val="54807381"/>
     <w:multiLevelType w:val="multilevel"/>
     <w:tmpl w:val="65C0D3E2"/>
@@ -6265,7 +6619,7 @@
       </w:rPr>
     </w:lvl>
   </w:abstractNum>
-  <w:abstractNum w:abstractNumId="18" w15:restartNumberingAfterBreak="0">
+  <w:abstractNum w:abstractNumId="18">
     <w:nsid w:val="54BF77D7"/>
     <w:multiLevelType w:val="hybridMultilevel"/>
     <w:tmpl w:val="718A3C1E"/>
@@ -6354,7 +6708,7 @@
       </w:pPr>
     </w:lvl>
   </w:abstractNum>
-  <w:abstractNum w:abstractNumId="19" w15:restartNumberingAfterBreak="0">
+  <w:abstractNum w:abstractNumId="19">
     <w:nsid w:val="6BC371FE"/>
     <w:multiLevelType w:val="hybridMultilevel"/>
     <w:tmpl w:val="4844E9CC"/>
@@ -7218,7 +7572,7 @@
 </file>
 
 <file path=customXml/itemProps1.xml><?xml version="1.0" encoding="utf-8"?>
-<ds:datastoreItem xmlns:ds="http://schemas.openxmlformats.org/officeDocument/2006/customXml" ds:itemID="{B807B8F9-257A-4009-BB1A-BC9C15081862}">
+<ds:datastoreItem xmlns:ds="http://schemas.openxmlformats.org/officeDocument/2006/customXml" ds:itemID="{18DEB217-3EAB-4AC8-BCB5-2C58A7D58084}">
   <ds:schemaRefs>
     <ds:schemaRef ds:uri="http://schemas.openxmlformats.org/officeDocument/2006/bibliography"/>
   </ds:schemaRefs>

</xml_diff>